<commit_message>
Added the data to initial proposal
</commit_message>
<xml_diff>
--- a/Medical Device Database Project Document.docx
+++ b/Medical Device Database Project Document.docx
@@ -1741,101 +1741,451 @@
     </w:p>
     <w:p>
       <w:pPr>
-        <w:pStyle w:val="Heading1"/>
-        <w:rPr>
+        <w:rPr>
+          <w:rFonts w:asciiTheme="majorHAnsi" w:eastAsiaTheme="majorEastAsia" w:hAnsiTheme="majorHAnsi" w:cstheme="majorBidi"/>
           <w:color w:val="000000" w:themeColor="text1"/>
+          <w:sz w:val="32"/>
+          <w:szCs w:val="32"/>
         </w:rPr>
       </w:pPr>
       <w:bookmarkStart w:id="4" w:name="_Toc102302373"/>
       <w:r>
         <w:rPr>
+          <w:rFonts w:asciiTheme="majorHAnsi" w:eastAsiaTheme="majorEastAsia" w:hAnsiTheme="majorHAnsi" w:cstheme="majorBidi"/>
           <w:color w:val="000000" w:themeColor="text1"/>
-        </w:rPr>
-        <w:t xml:space="preserve">You will describe the data you aim to store. </w:t>
-      </w:r>
-    </w:p>
-    <w:p>
-      <w:pPr>
-        <w:pStyle w:val="Heading1"/>
-        <w:rPr>
+          <w:sz w:val="32"/>
+          <w:szCs w:val="32"/>
+        </w:rPr>
+        <w:t>You will describe the data you aim to store.?</w:t>
+      </w:r>
+    </w:p>
+    <w:p>
+      <w:pPr>
+        <w:rPr>
+          <w:rFonts w:asciiTheme="majorHAnsi" w:eastAsiaTheme="majorEastAsia" w:hAnsiTheme="majorHAnsi" w:cstheme="majorBidi"/>
           <w:color w:val="000000" w:themeColor="text1"/>
-        </w:rPr>
-      </w:pPr>
-      <w:r>
-        <w:rPr>
+          <w:sz w:val="32"/>
+          <w:szCs w:val="32"/>
+        </w:rPr>
+      </w:pPr>
+      <w:r>
+        <w:rPr>
+          <w:rFonts w:asciiTheme="majorHAnsi" w:eastAsiaTheme="majorEastAsia" w:hAnsiTheme="majorHAnsi" w:cstheme="majorBidi"/>
           <w:color w:val="000000" w:themeColor="text1"/>
-        </w:rPr>
-        <w:t xml:space="preserve">What data will be storing? </w:t>
-      </w:r>
-    </w:p>
-    <w:p>
-      <w:pPr>
-        <w:pStyle w:val="Heading1"/>
-        <w:rPr>
+          <w:sz w:val="32"/>
+          <w:szCs w:val="32"/>
+        </w:rPr>
+        <w:t xml:space="preserve">The purpose of this project is to implement a database system try not to do this tomorrow which will store the purchase </w:t>
+      </w:r>
+      <w:proofErr w:type="gramStart"/>
+      <w:r>
+        <w:rPr>
+          <w:rFonts w:asciiTheme="majorHAnsi" w:eastAsiaTheme="majorEastAsia" w:hAnsiTheme="majorHAnsi" w:cstheme="majorBidi"/>
           <w:color w:val="000000" w:themeColor="text1"/>
-        </w:rPr>
-      </w:pPr>
-      <w:r>
-        <w:rPr>
+          <w:sz w:val="32"/>
+          <w:szCs w:val="32"/>
+        </w:rPr>
+        <w:t>order ,</w:t>
+      </w:r>
+      <w:proofErr w:type="gramEnd"/>
+      <w:r>
+        <w:rPr>
+          <w:rFonts w:asciiTheme="majorHAnsi" w:eastAsiaTheme="majorEastAsia" w:hAnsiTheme="majorHAnsi" w:cstheme="majorBidi"/>
           <w:color w:val="000000" w:themeColor="text1"/>
-        </w:rPr>
-        <w:t xml:space="preserve">Why are you interested in this data? </w:t>
-      </w:r>
-    </w:p>
-    <w:p>
-      <w:pPr>
-        <w:pStyle w:val="Heading1"/>
-        <w:rPr>
+          <w:sz w:val="32"/>
+          <w:szCs w:val="32"/>
+        </w:rPr>
+        <w:t xml:space="preserve"> the vendor list , the inventory list , but the analyzer part list , the cartridge part list, the quality list Etc. We are taking a hypothetical startup company which will create and analyzer and a cartridge. This cartridge will take the sample of the patient and will be inserted into analyzer and then this analyzer will process the cartridge and let the nurse know if the patient has covid or not. </w:t>
+      </w:r>
+      <w:proofErr w:type="gramStart"/>
+      <w:r>
+        <w:rPr>
+          <w:rFonts w:asciiTheme="majorHAnsi" w:eastAsiaTheme="majorEastAsia" w:hAnsiTheme="majorHAnsi" w:cstheme="majorBidi"/>
           <w:color w:val="000000" w:themeColor="text1"/>
-        </w:rPr>
-      </w:pPr>
-      <w:r>
-        <w:rPr>
+          <w:sz w:val="32"/>
+          <w:szCs w:val="32"/>
+        </w:rPr>
+        <w:t>So</w:t>
+      </w:r>
+      <w:proofErr w:type="gramEnd"/>
+      <w:r>
+        <w:rPr>
+          <w:rFonts w:asciiTheme="majorHAnsi" w:eastAsiaTheme="majorEastAsia" w:hAnsiTheme="majorHAnsi" w:cstheme="majorBidi"/>
           <w:color w:val="000000" w:themeColor="text1"/>
-        </w:rPr>
-        <w:t xml:space="preserve">Why is it important? </w:t>
-      </w:r>
-    </w:p>
-    <w:p>
-      <w:pPr>
-        <w:pStyle w:val="Heading1"/>
-        <w:rPr>
+          <w:sz w:val="32"/>
+          <w:szCs w:val="32"/>
+        </w:rPr>
+        <w:t xml:space="preserve"> this project will focus mostly on the operations and the quality aspects of the company the research and development part is out of the school for this project as all the R&amp;D has been done and the final product which needs to be commercialized has been forwarded it to both quality as well as operations. The workflow of this project will be a person will place a purchase order, based on the lead time of the inventory. Once the purchase order has been placed and the item has been received it will go through the qualities and inspection to make sure the parts are conforming as per the quality and the FDA </w:t>
+      </w:r>
+      <w:r>
+        <w:rPr>
+          <w:rFonts w:asciiTheme="majorHAnsi" w:eastAsiaTheme="majorEastAsia" w:hAnsiTheme="majorHAnsi" w:cstheme="majorBidi"/>
           <w:color w:val="000000" w:themeColor="text1"/>
-        </w:rPr>
-      </w:pPr>
-      <w:r>
-        <w:rPr>
+          <w:sz w:val="32"/>
+          <w:szCs w:val="32"/>
+        </w:rPr>
+        <w:lastRenderedPageBreak/>
+        <w:t xml:space="preserve">regulations. Parallelly we will also be tracking the work order of the amount of analyzer and cartridge that needs to be </w:t>
+      </w:r>
+      <w:proofErr w:type="gramStart"/>
+      <w:r>
+        <w:rPr>
+          <w:rFonts w:asciiTheme="majorHAnsi" w:eastAsiaTheme="majorEastAsia" w:hAnsiTheme="majorHAnsi" w:cstheme="majorBidi"/>
           <w:color w:val="000000" w:themeColor="text1"/>
-        </w:rPr>
-        <w:t xml:space="preserve">Where will the data come from? </w:t>
-      </w:r>
-    </w:p>
-    <w:p>
-      <w:pPr>
-        <w:pStyle w:val="Heading1"/>
-        <w:rPr>
+          <w:sz w:val="32"/>
+          <w:szCs w:val="32"/>
+        </w:rPr>
+        <w:t>built .</w:t>
+      </w:r>
+      <w:proofErr w:type="gramEnd"/>
+      <w:r>
+        <w:rPr>
+          <w:rFonts w:asciiTheme="majorHAnsi" w:eastAsiaTheme="majorEastAsia" w:hAnsiTheme="majorHAnsi" w:cstheme="majorBidi"/>
           <w:color w:val="000000" w:themeColor="text1"/>
-        </w:rPr>
-      </w:pPr>
-      <w:r>
-        <w:rPr>
+          <w:sz w:val="32"/>
+          <w:szCs w:val="32"/>
+        </w:rPr>
+        <w:t xml:space="preserve"> Once we have received the number of analyzer and cartridge to be billed that information will be sent to the operations and operations is going to start pulling the pots from the </w:t>
+      </w:r>
+      <w:proofErr w:type="gramStart"/>
+      <w:r>
+        <w:rPr>
+          <w:rFonts w:asciiTheme="majorHAnsi" w:eastAsiaTheme="majorEastAsia" w:hAnsiTheme="majorHAnsi" w:cstheme="majorBidi"/>
           <w:color w:val="000000" w:themeColor="text1"/>
-        </w:rPr>
-        <w:t xml:space="preserve">Who will use this data? </w:t>
-      </w:r>
-    </w:p>
-    <w:p>
-      <w:pPr>
-        <w:pStyle w:val="Heading1"/>
-        <w:rPr>
+          <w:sz w:val="32"/>
+          <w:szCs w:val="32"/>
+        </w:rPr>
+        <w:t>inventory .</w:t>
+      </w:r>
+      <w:proofErr w:type="gramEnd"/>
+      <w:r>
+        <w:rPr>
+          <w:rFonts w:asciiTheme="majorHAnsi" w:eastAsiaTheme="majorEastAsia" w:hAnsiTheme="majorHAnsi" w:cstheme="majorBidi"/>
           <w:color w:val="000000" w:themeColor="text1"/>
-        </w:rPr>
-      </w:pPr>
-      <w:r>
-        <w:rPr>
+          <w:sz w:val="32"/>
+          <w:szCs w:val="32"/>
+        </w:rPr>
+        <w:t xml:space="preserve"> This database needs to be smart enough that the moment any new inventory comes in and the part out for making the devices it needs to constantly update the </w:t>
+      </w:r>
+      <w:proofErr w:type="gramStart"/>
+      <w:r>
+        <w:rPr>
+          <w:rFonts w:asciiTheme="majorHAnsi" w:eastAsiaTheme="majorEastAsia" w:hAnsiTheme="majorHAnsi" w:cstheme="majorBidi"/>
           <w:color w:val="000000" w:themeColor="text1"/>
+          <w:sz w:val="32"/>
+          <w:szCs w:val="32"/>
+        </w:rPr>
+        <w:t>values .</w:t>
+      </w:r>
+      <w:proofErr w:type="gramEnd"/>
+      <w:r>
+        <w:rPr>
+          <w:rFonts w:asciiTheme="majorHAnsi" w:eastAsiaTheme="majorEastAsia" w:hAnsiTheme="majorHAnsi" w:cstheme="majorBidi"/>
+          <w:color w:val="000000" w:themeColor="text1"/>
+          <w:sz w:val="32"/>
+          <w:szCs w:val="32"/>
+        </w:rPr>
+        <w:t xml:space="preserve"> Once all the analyzer and cartridge has been built and has been shipped the work order needs to be closed and the process needs to be repeated all over again </w:t>
+      </w:r>
+    </w:p>
+    <w:p>
+      <w:pPr>
+        <w:rPr>
+          <w:rFonts w:asciiTheme="majorHAnsi" w:eastAsiaTheme="majorEastAsia" w:hAnsiTheme="majorHAnsi" w:cstheme="majorBidi"/>
+          <w:color w:val="000000" w:themeColor="text1"/>
+          <w:sz w:val="32"/>
+          <w:szCs w:val="32"/>
+        </w:rPr>
+      </w:pPr>
+      <w:r>
+        <w:rPr>
+          <w:rFonts w:asciiTheme="majorHAnsi" w:eastAsiaTheme="majorEastAsia" w:hAnsiTheme="majorHAnsi" w:cstheme="majorBidi"/>
+          <w:color w:val="000000" w:themeColor="text1"/>
+          <w:sz w:val="32"/>
+          <w:szCs w:val="32"/>
+        </w:rPr>
+        <w:t>What data will be storing?</w:t>
+      </w:r>
+    </w:p>
+    <w:p>
+      <w:pPr>
+        <w:rPr>
+          <w:rFonts w:asciiTheme="majorHAnsi" w:eastAsiaTheme="majorEastAsia" w:hAnsiTheme="majorHAnsi" w:cstheme="majorBidi"/>
+          <w:color w:val="000000" w:themeColor="text1"/>
+          <w:sz w:val="32"/>
+          <w:szCs w:val="32"/>
+        </w:rPr>
+      </w:pPr>
+      <w:r>
+        <w:rPr>
+          <w:rFonts w:asciiTheme="majorHAnsi" w:eastAsiaTheme="majorEastAsia" w:hAnsiTheme="majorHAnsi" w:cstheme="majorBidi"/>
+          <w:color w:val="000000" w:themeColor="text1"/>
+          <w:sz w:val="32"/>
+          <w:szCs w:val="32"/>
+        </w:rPr>
+        <w:t xml:space="preserve">try not to do this tomorrow which will store the purchase </w:t>
+      </w:r>
+      <w:proofErr w:type="gramStart"/>
+      <w:r>
+        <w:rPr>
+          <w:rFonts w:asciiTheme="majorHAnsi" w:eastAsiaTheme="majorEastAsia" w:hAnsiTheme="majorHAnsi" w:cstheme="majorBidi"/>
+          <w:color w:val="000000" w:themeColor="text1"/>
+          <w:sz w:val="32"/>
+          <w:szCs w:val="32"/>
+        </w:rPr>
+        <w:t>order ,</w:t>
+      </w:r>
+      <w:proofErr w:type="gramEnd"/>
+      <w:r>
+        <w:rPr>
+          <w:rFonts w:asciiTheme="majorHAnsi" w:eastAsiaTheme="majorEastAsia" w:hAnsiTheme="majorHAnsi" w:cstheme="majorBidi"/>
+          <w:color w:val="000000" w:themeColor="text1"/>
+          <w:sz w:val="32"/>
+          <w:szCs w:val="32"/>
+        </w:rPr>
+        <w:t xml:space="preserve"> the vendor list , the inventory list , but the analyzer part list , the cartridge part list, the quality list </w:t>
+      </w:r>
+      <w:proofErr w:type="spellStart"/>
+      <w:r>
+        <w:rPr>
+          <w:rFonts w:asciiTheme="majorHAnsi" w:eastAsiaTheme="majorEastAsia" w:hAnsiTheme="majorHAnsi" w:cstheme="majorBidi"/>
+          <w:color w:val="000000" w:themeColor="text1"/>
+          <w:sz w:val="32"/>
+          <w:szCs w:val="32"/>
+        </w:rPr>
+        <w:t>Etc</w:t>
+      </w:r>
+      <w:proofErr w:type="spellEnd"/>
+    </w:p>
+    <w:p>
+      <w:pPr>
+        <w:rPr>
+          <w:rFonts w:asciiTheme="majorHAnsi" w:eastAsiaTheme="majorEastAsia" w:hAnsiTheme="majorHAnsi" w:cstheme="majorBidi"/>
+          <w:color w:val="000000" w:themeColor="text1"/>
+          <w:sz w:val="32"/>
+          <w:szCs w:val="32"/>
+        </w:rPr>
+      </w:pPr>
+      <w:r>
+        <w:rPr>
+          <w:rFonts w:asciiTheme="majorHAnsi" w:eastAsiaTheme="majorEastAsia" w:hAnsiTheme="majorHAnsi" w:cstheme="majorBidi"/>
+          <w:color w:val="000000" w:themeColor="text1"/>
+          <w:sz w:val="32"/>
+          <w:szCs w:val="32"/>
+        </w:rPr>
+        <w:t>Why are you interested in this data?</w:t>
+      </w:r>
+    </w:p>
+    <w:p>
+      <w:pPr>
+        <w:rPr>
+          <w:rFonts w:asciiTheme="majorHAnsi" w:eastAsiaTheme="majorEastAsia" w:hAnsiTheme="majorHAnsi" w:cstheme="majorBidi"/>
+          <w:color w:val="000000" w:themeColor="text1"/>
+          <w:sz w:val="32"/>
+          <w:szCs w:val="32"/>
+        </w:rPr>
+      </w:pPr>
+      <w:r>
+        <w:rPr>
+          <w:rFonts w:asciiTheme="majorHAnsi" w:eastAsiaTheme="majorEastAsia" w:hAnsiTheme="majorHAnsi" w:cstheme="majorBidi"/>
+          <w:color w:val="000000" w:themeColor="text1"/>
+          <w:sz w:val="32"/>
+          <w:szCs w:val="32"/>
+        </w:rPr>
+        <w:t xml:space="preserve">I'm trying to implement a whole database system for the startup company from the scratch to the end and to push it to the production level as I'm creating from the scotch to the </w:t>
+      </w:r>
+      <w:proofErr w:type="gramStart"/>
+      <w:r>
+        <w:rPr>
+          <w:rFonts w:asciiTheme="majorHAnsi" w:eastAsiaTheme="majorEastAsia" w:hAnsiTheme="majorHAnsi" w:cstheme="majorBidi"/>
+          <w:color w:val="000000" w:themeColor="text1"/>
+          <w:sz w:val="32"/>
+          <w:szCs w:val="32"/>
+        </w:rPr>
+        <w:t>end</w:t>
+      </w:r>
+      <w:proofErr w:type="gramEnd"/>
+      <w:r>
+        <w:rPr>
+          <w:rFonts w:asciiTheme="majorHAnsi" w:eastAsiaTheme="majorEastAsia" w:hAnsiTheme="majorHAnsi" w:cstheme="majorBidi"/>
+          <w:color w:val="000000" w:themeColor="text1"/>
+          <w:sz w:val="32"/>
+          <w:szCs w:val="32"/>
+        </w:rPr>
+        <w:t xml:space="preserve"> I will be able to get the understanding of both database systems as well as the business operation side of it </w:t>
+      </w:r>
+    </w:p>
+    <w:p>
+      <w:pPr>
+        <w:rPr>
+          <w:rFonts w:asciiTheme="majorHAnsi" w:eastAsiaTheme="majorEastAsia" w:hAnsiTheme="majorHAnsi" w:cstheme="majorBidi"/>
+          <w:color w:val="000000" w:themeColor="text1"/>
+          <w:sz w:val="32"/>
+          <w:szCs w:val="32"/>
+        </w:rPr>
+      </w:pPr>
+      <w:r>
+        <w:rPr>
+          <w:rFonts w:asciiTheme="majorHAnsi" w:eastAsiaTheme="majorEastAsia" w:hAnsiTheme="majorHAnsi" w:cstheme="majorBidi"/>
+          <w:color w:val="000000" w:themeColor="text1"/>
+          <w:sz w:val="32"/>
+          <w:szCs w:val="32"/>
+        </w:rPr>
+        <w:t>Why is it important?</w:t>
+      </w:r>
+    </w:p>
+    <w:p>
+      <w:pPr>
+        <w:rPr>
+          <w:rFonts w:asciiTheme="majorHAnsi" w:eastAsiaTheme="majorEastAsia" w:hAnsiTheme="majorHAnsi" w:cstheme="majorBidi"/>
+          <w:color w:val="000000" w:themeColor="text1"/>
+          <w:sz w:val="32"/>
+          <w:szCs w:val="32"/>
+        </w:rPr>
+      </w:pPr>
+      <w:r>
+        <w:rPr>
+          <w:rFonts w:asciiTheme="majorHAnsi" w:eastAsiaTheme="majorEastAsia" w:hAnsiTheme="majorHAnsi" w:cstheme="majorBidi"/>
+          <w:color w:val="000000" w:themeColor="text1"/>
+          <w:sz w:val="32"/>
+          <w:szCs w:val="32"/>
+        </w:rPr>
+        <w:t xml:space="preserve">It is important that I learned these skills so that in the future when I'm </w:t>
+      </w:r>
+      <w:proofErr w:type="gramStart"/>
+      <w:r>
+        <w:rPr>
+          <w:rFonts w:asciiTheme="majorHAnsi" w:eastAsiaTheme="majorEastAsia" w:hAnsiTheme="majorHAnsi" w:cstheme="majorBidi"/>
+          <w:color w:val="000000" w:themeColor="text1"/>
+          <w:sz w:val="32"/>
+          <w:szCs w:val="32"/>
+        </w:rPr>
+        <w:t>employed</w:t>
+      </w:r>
+      <w:proofErr w:type="gramEnd"/>
+      <w:r>
+        <w:rPr>
+          <w:rFonts w:asciiTheme="majorHAnsi" w:eastAsiaTheme="majorEastAsia" w:hAnsiTheme="majorHAnsi" w:cstheme="majorBidi"/>
+          <w:color w:val="000000" w:themeColor="text1"/>
+          <w:sz w:val="32"/>
+          <w:szCs w:val="32"/>
+        </w:rPr>
+        <w:t xml:space="preserve"> I can confidently say the skills I acquired through this course and given any rules and responsibilities thrown at me I can confidently finish the task </w:t>
+      </w:r>
+    </w:p>
+    <w:p>
+      <w:pPr>
+        <w:rPr>
+          <w:rFonts w:asciiTheme="majorHAnsi" w:eastAsiaTheme="majorEastAsia" w:hAnsiTheme="majorHAnsi" w:cstheme="majorBidi"/>
+          <w:color w:val="000000" w:themeColor="text1"/>
+          <w:sz w:val="32"/>
+          <w:szCs w:val="32"/>
+        </w:rPr>
+      </w:pPr>
+      <w:r>
+        <w:rPr>
+          <w:rFonts w:asciiTheme="majorHAnsi" w:eastAsiaTheme="majorEastAsia" w:hAnsiTheme="majorHAnsi" w:cstheme="majorBidi"/>
+          <w:color w:val="000000" w:themeColor="text1"/>
+          <w:sz w:val="32"/>
+          <w:szCs w:val="32"/>
+        </w:rPr>
+        <w:t>Where will the data come from?</w:t>
+      </w:r>
+    </w:p>
+    <w:p>
+      <w:pPr>
+        <w:rPr>
+          <w:rFonts w:asciiTheme="majorHAnsi" w:eastAsiaTheme="majorEastAsia" w:hAnsiTheme="majorHAnsi" w:cstheme="majorBidi"/>
+          <w:color w:val="000000" w:themeColor="text1"/>
+          <w:sz w:val="32"/>
+          <w:szCs w:val="32"/>
+        </w:rPr>
+      </w:pPr>
+      <w:r>
+        <w:rPr>
+          <w:rFonts w:asciiTheme="majorHAnsi" w:eastAsiaTheme="majorEastAsia" w:hAnsiTheme="majorHAnsi" w:cstheme="majorBidi"/>
+          <w:color w:val="000000" w:themeColor="text1"/>
+          <w:sz w:val="32"/>
+          <w:szCs w:val="32"/>
+        </w:rPr>
+        <w:lastRenderedPageBreak/>
+        <w:t>As this is a hypothetical startup company so I will be creating the data from the scratch and also with the help of on Google I can also look through some of the data which is available for other medical company or any of them companies and I'm also like planning to go over the candle to generate the data or I can write a python script where it will automatically generate May the data </w:t>
+      </w:r>
+    </w:p>
+    <w:p>
+      <w:pPr>
+        <w:rPr>
+          <w:rFonts w:asciiTheme="majorHAnsi" w:eastAsiaTheme="majorEastAsia" w:hAnsiTheme="majorHAnsi" w:cstheme="majorBidi"/>
+          <w:color w:val="000000" w:themeColor="text1"/>
+          <w:sz w:val="32"/>
+          <w:szCs w:val="32"/>
+        </w:rPr>
+      </w:pPr>
+      <w:r>
+        <w:rPr>
+          <w:rFonts w:asciiTheme="majorHAnsi" w:eastAsiaTheme="majorEastAsia" w:hAnsiTheme="majorHAnsi" w:cstheme="majorBidi"/>
+          <w:color w:val="000000" w:themeColor="text1"/>
+          <w:sz w:val="32"/>
+          <w:szCs w:val="32"/>
+        </w:rPr>
+        <w:t>Who will use this data?</w:t>
+      </w:r>
+    </w:p>
+    <w:p>
+      <w:pPr>
+        <w:rPr>
+          <w:rFonts w:asciiTheme="majorHAnsi" w:eastAsiaTheme="majorEastAsia" w:hAnsiTheme="majorHAnsi" w:cstheme="majorBidi"/>
+          <w:color w:val="000000" w:themeColor="text1"/>
+          <w:sz w:val="32"/>
+          <w:szCs w:val="32"/>
+        </w:rPr>
+      </w:pPr>
+      <w:r>
+        <w:rPr>
+          <w:rFonts w:asciiTheme="majorHAnsi" w:eastAsiaTheme="majorEastAsia" w:hAnsiTheme="majorHAnsi" w:cstheme="majorBidi"/>
+          <w:color w:val="000000" w:themeColor="text1"/>
+          <w:sz w:val="32"/>
+          <w:szCs w:val="32"/>
+        </w:rPr>
+        <w:t>As we are implementing the whole databases system for the company any person who is involved with any of the steps like a placing a purchase order doing the quality or inspection on the part doing the quality on the finished goods creating the work order talking to the vendors to get a price and the operation people who is going to look into the inventory how much inventory we have and if we are running low on some of the inventory they can approach the purchasing person to place the order for those particular inventory or the purchase order person can also please orders </w:t>
+      </w:r>
+    </w:p>
+    <w:p>
+      <w:pPr>
+        <w:rPr>
+          <w:rFonts w:asciiTheme="majorHAnsi" w:eastAsiaTheme="majorEastAsia" w:hAnsiTheme="majorHAnsi" w:cstheme="majorBidi"/>
+          <w:color w:val="000000" w:themeColor="text1"/>
+          <w:sz w:val="32"/>
+          <w:szCs w:val="32"/>
+        </w:rPr>
+      </w:pPr>
+      <w:r>
+        <w:rPr>
+          <w:rFonts w:asciiTheme="majorHAnsi" w:eastAsiaTheme="majorEastAsia" w:hAnsiTheme="majorHAnsi" w:cstheme="majorBidi"/>
+          <w:color w:val="000000" w:themeColor="text1"/>
+          <w:sz w:val="32"/>
+          <w:szCs w:val="32"/>
         </w:rPr>
         <w:t>What kind of application do you plan to build with it?</w:t>
+      </w:r>
+    </w:p>
+    <w:p>
+      <w:pPr>
+        <w:rPr>
+          <w:rFonts w:asciiTheme="majorHAnsi" w:eastAsiaTheme="majorEastAsia" w:hAnsiTheme="majorHAnsi" w:cstheme="majorBidi"/>
+          <w:color w:val="000000" w:themeColor="text1"/>
+          <w:sz w:val="32"/>
+          <w:szCs w:val="32"/>
+        </w:rPr>
+      </w:pPr>
+      <w:r>
+        <w:rPr>
+          <w:rFonts w:asciiTheme="majorHAnsi" w:eastAsiaTheme="majorEastAsia" w:hAnsiTheme="majorHAnsi" w:cstheme="majorBidi"/>
+          <w:color w:val="000000" w:themeColor="text1"/>
+          <w:sz w:val="32"/>
+          <w:szCs w:val="32"/>
+        </w:rPr>
+        <w:t>To create an application where all the database of the company will be stored here and there will be a front end where people can either query the database and update the value or insert the value into the database. This application is work in progress as we are working through the semester this part will be updated accordingly</w:t>
       </w:r>
     </w:p>
     <w:p/>
@@ -1999,80 +2349,167 @@
         <w:tab/>
       </w:r>
     </w:p>
-    <w:bookmarkEnd w:id="6"/>
+    <w:p>
+      <w:pPr>
+        <w:pStyle w:val="NormalWeb"/>
+        <w:spacing w:before="0" w:beforeAutospacing="0" w:after="120" w:afterAutospacing="0"/>
+      </w:pPr>
+      <w:bookmarkStart w:id="8" w:name="_Toc253987590"/>
+      <w:bookmarkEnd w:id="6"/>
+      <w:r>
+        <w:t>• 5 points: you gathered multiple data files that contain the data that will populate your databases. If you do not use multiple data files, you will not receive credit.</w:t>
+      </w:r>
+    </w:p>
+    <w:p>
+      <w:pPr>
+        <w:pStyle w:val="NormalWeb"/>
+        <w:spacing w:before="0" w:beforeAutospacing="0" w:after="120" w:afterAutospacing="0"/>
+      </w:pPr>
+      <w:r>
+        <w:t>• 5 points: you described the contents of the data files in detail, including referencing their origin and explaining how they were structured.</w:t>
+      </w:r>
+    </w:p>
+    <w:p>
+      <w:pPr>
+        <w:pStyle w:val="NormalWeb"/>
+        <w:spacing w:before="0" w:beforeAutospacing="0" w:after="120" w:afterAutospacing="0"/>
+      </w:pPr>
+      <w:r>
+        <w:t>• 3 points: you identify which fields you plan to include in your database, including their data types and any constraints you expect to impose on the data or steps you'll have to take to clean up the data.</w:t>
+      </w:r>
+    </w:p>
+    <w:p>
+      <w:pPr>
+        <w:pStyle w:val="NormalWeb"/>
+        <w:spacing w:before="0" w:beforeAutospacing="0" w:after="120" w:afterAutospacing="0"/>
+      </w:pPr>
+      <w:r>
+        <w:t>• 2 points: you post the data files to your GitHub account and make it possible for me to see them.</w:t>
+      </w:r>
+    </w:p>
+    <w:p>
+      <w:pPr>
+        <w:pStyle w:val="NormalWeb"/>
+        <w:spacing w:before="0" w:beforeAutospacing="0" w:after="120" w:afterAutospacing="0"/>
+      </w:pPr>
+      <w:r>
+        <w:t>Description: Gather your data in text files. The text files may be csv, tab-delimited, xml, json, or some other custom format. Not all the files need be of the same type. Identify what each file contains by indicating where it came from, explaining in detail how it is structured, and describing how you will reorganize the data into a relational database. Post your data files to your GitHub repository, and provide samples of the data in your Word doc.</w:t>
+      </w:r>
+    </w:p>
+    <w:p>
+      <w:pPr>
+        <w:pStyle w:val="NormalWeb"/>
+        <w:spacing w:before="0" w:beforeAutospacing="0" w:after="120" w:afterAutospacing="0"/>
+      </w:pPr>
+      <w:r>
+        <w:t>Identifying what each file contains by indicating where it came from,</w:t>
+      </w:r>
+    </w:p>
+    <w:p>
+      <w:pPr>
+        <w:pStyle w:val="NormalWeb"/>
+        <w:spacing w:before="0" w:beforeAutospacing="0" w:after="120" w:afterAutospacing="0"/>
+      </w:pPr>
+      <w:r>
+        <w:t xml:space="preserve">Currently we have total number of 6 CSV files so the files are purchase </w:t>
+      </w:r>
+      <w:proofErr w:type="gramStart"/>
+      <w:r>
+        <w:t>order ,</w:t>
+      </w:r>
+      <w:proofErr w:type="gramEnd"/>
+      <w:r>
+        <w:t xml:space="preserve"> production workbook, quality , inventory control , shipping . So all these five workbook will be connected to the final workbook called Inventory management system and these will be connected via formula called get pivot table and anytime we will be updating any one of these CSV files and then if we refresh the final Inventory management system file all the values will be refreshed and </w:t>
+      </w:r>
+      <w:proofErr w:type="gramStart"/>
+      <w:r>
+        <w:t>updated .</w:t>
+      </w:r>
+      <w:proofErr w:type="gramEnd"/>
+      <w:r>
+        <w:t> </w:t>
+      </w:r>
+    </w:p>
+    <w:p>
+      <w:pPr>
+        <w:pStyle w:val="NormalWeb"/>
+        <w:spacing w:before="0" w:beforeAutospacing="0" w:after="120" w:afterAutospacing="0"/>
+      </w:pPr>
+      <w:r>
+        <w:t>explaining in detail how it is structured, and</w:t>
+      </w:r>
+    </w:p>
+    <w:p>
+      <w:pPr>
+        <w:pStyle w:val="NormalWeb"/>
+        <w:spacing w:before="0" w:beforeAutospacing="0" w:after="120" w:afterAutospacing="0"/>
+      </w:pPr>
+      <w:r>
+        <w:t xml:space="preserve">So each of these five CSV files will serve a purpose of either quality shipping production purchase order and inventory control and all of the values will be corresponding to the function of each </w:t>
+      </w:r>
+      <w:proofErr w:type="gramStart"/>
+      <w:r>
+        <w:t>operations .</w:t>
+      </w:r>
+      <w:proofErr w:type="gramEnd"/>
+      <w:r>
+        <w:t xml:space="preserve"> And as all of these values are either numeric or floating are </w:t>
+      </w:r>
+      <w:proofErr w:type="gramStart"/>
+      <w:r>
+        <w:t>characteristic .</w:t>
+      </w:r>
+      <w:proofErr w:type="gramEnd"/>
+    </w:p>
+    <w:p>
+      <w:pPr>
+        <w:pStyle w:val="NormalWeb"/>
+        <w:spacing w:before="0" w:beforeAutospacing="0" w:after="120" w:afterAutospacing="0"/>
+      </w:pPr>
+      <w:r>
+        <w:t>Describing how you will reorganize the data into a relational database.</w:t>
+      </w:r>
+    </w:p>
+    <w:p>
+      <w:pPr>
+        <w:pStyle w:val="NormalWeb"/>
+        <w:spacing w:before="0" w:beforeAutospacing="0" w:after="120" w:afterAutospacing="0"/>
+      </w:pPr>
+      <w:r>
+        <w:t xml:space="preserve">I can create different tables based on different CSV and all the columns can be used as an attribute and corresponding a data type can be extracted from the column name and by creating the primary key phone </w:t>
+      </w:r>
+      <w:proofErr w:type="gramStart"/>
+      <w:r>
+        <w:t>key</w:t>
+      </w:r>
+      <w:proofErr w:type="gramEnd"/>
+      <w:r>
+        <w:t xml:space="preserve"> we can like our using the entity relationship model we can like create the relationship database </w:t>
+      </w:r>
+    </w:p>
+    <w:p>
+      <w:pPr>
+        <w:pStyle w:val="NormalWeb"/>
+        <w:spacing w:before="0" w:beforeAutospacing="0" w:after="120" w:afterAutospacing="0"/>
+      </w:pPr>
+      <w:r>
+        <w:t>Post your data files to your GitHub repository, and provide samples of the data in your Word doc.</w:t>
+      </w:r>
+    </w:p>
+    <w:p>
+      <w:pPr>
+        <w:pStyle w:val="NormalWeb"/>
+        <w:spacing w:before="0" w:beforeAutospacing="0" w:after="120" w:afterAutospacing="0"/>
+      </w:pPr>
+      <w:r>
+        <w:lastRenderedPageBreak/>
+        <w:t>working on it. </w:t>
+      </w:r>
+    </w:p>
     <w:p>
       <w:pPr>
         <w:pStyle w:val="Heading1"/>
-        <w:rPr>
-          <w:color w:val="000000" w:themeColor="text1"/>
-        </w:rPr>
-      </w:pPr>
-      <w:r>
-        <w:rPr>
-          <w:color w:val="000000" w:themeColor="text1"/>
-        </w:rPr>
-        <w:t>Identify</w:t>
-      </w:r>
-      <w:r>
-        <w:rPr>
-          <w:color w:val="000000" w:themeColor="text1"/>
-        </w:rPr>
-        <w:t>ing</w:t>
-      </w:r>
-      <w:r>
-        <w:rPr>
-          <w:color w:val="000000" w:themeColor="text1"/>
-        </w:rPr>
-        <w:t xml:space="preserve"> what each file contains by indicating where it came from, </w:t>
-      </w:r>
-    </w:p>
-    <w:p>
-      <w:pPr>
-        <w:pStyle w:val="Heading1"/>
-        <w:rPr>
-          <w:color w:val="000000" w:themeColor="text1"/>
-        </w:rPr>
-      </w:pPr>
-      <w:r>
-        <w:rPr>
-          <w:color w:val="000000" w:themeColor="text1"/>
-        </w:rPr>
-        <w:t xml:space="preserve">explaining in detail how it is structured, and </w:t>
-      </w:r>
-    </w:p>
-    <w:p>
-      <w:pPr>
-        <w:pStyle w:val="Heading1"/>
-        <w:rPr>
-          <w:color w:val="000000" w:themeColor="text1"/>
-        </w:rPr>
-      </w:pPr>
-      <w:r>
-        <w:rPr>
-          <w:color w:val="000000" w:themeColor="text1"/>
-        </w:rPr>
-        <w:t xml:space="preserve">describing how you will reorganize the data into a relational database. </w:t>
-      </w:r>
-    </w:p>
-    <w:p>
-      <w:pPr>
-        <w:pStyle w:val="Heading1"/>
-        <w:rPr>
-          <w:color w:val="000000" w:themeColor="text1"/>
-        </w:rPr>
-      </w:pPr>
-      <w:r>
-        <w:rPr>
-          <w:color w:val="000000" w:themeColor="text1"/>
-        </w:rPr>
-        <w:t>Post your data files to your GitHub repository, and provide samples of the data in your Word doc.</w:t>
-      </w:r>
-    </w:p>
-    <w:p>
-      <w:pPr>
-        <w:pStyle w:val="Heading1"/>
-      </w:pPr>
-      <w:bookmarkStart w:id="8" w:name="_Toc253987590"/>
+      </w:pPr>
       <w:r>
         <w:t>D. Alternative Ways to Store the Data</w:t>
       </w:r>
@@ -2220,15 +2657,7 @@
           <w:i/>
           <w:iCs/>
         </w:rPr>
-        <w:t xml:space="preserve"> Then list the relationships that exist among the various entity sets. For each relationship, </w:t>
-      </w:r>
-      <w:r>
-        <w:rPr>
-          <w:i/>
-          <w:iCs/>
-        </w:rPr>
-        <w:lastRenderedPageBreak/>
-        <w:t xml:space="preserve">identify its connectivity (one-to-one, one-to-many, many-to-many) and participation (optional or mandatory). </w:t>
+        <w:t xml:space="preserve"> Then list the relationships that exist among the various entity sets. For each relationship, identify its connectivity (one-to-one, one-to-many, many-to-many) and participation (optional or mandatory). </w:t>
       </w:r>
       <w:r>
         <w:rPr>
@@ -2388,6 +2817,7 @@
       </w:pPr>
       <w:bookmarkStart w:id="11" w:name="_Toc1794510899"/>
       <w:r>
+        <w:lastRenderedPageBreak/>
         <w:t>F. Relational Database Design</w:t>
       </w:r>
       <w:bookmarkEnd w:id="11"/>
@@ -2691,15 +3121,7 @@
           <w:i/>
           <w:iCs/>
         </w:rPr>
-        <w:t xml:space="preserve"> to generate a script of SQL commands that build the database and its table structures. Write scripts or build Excel spreadsheets that take your data files and generate scripts of SQL </w:t>
-      </w:r>
-      <w:r>
-        <w:rPr>
-          <w:i/>
-          <w:iCs/>
-        </w:rPr>
-        <w:lastRenderedPageBreak/>
-        <w:t>insert statements from them. Use the MySQL source command to run the various scripts needed to build and populate the database in MySQL. Include the source code and / or Excel spreadsheets you use to manipulate and populate the data. Make sure all your tables have at least three records in them and that you've linked the tables through their foreign keys.</w:t>
+        <w:t xml:space="preserve"> to generate a script of SQL commands that build the database and its table structures. Write scripts or build Excel spreadsheets that take your data files and generate scripts of SQL insert statements from them. Use the MySQL source command to run the various scripts needed to build and populate the database in MySQL. Include the source code and / or Excel spreadsheets you use to manipulate and populate the data. Make sure all your tables have at least three records in them and that you've linked the tables through their foreign keys.</w:t>
       </w:r>
     </w:p>
     <w:p>
@@ -2879,6 +3301,7 @@
       </w:pPr>
       <w:bookmarkStart w:id="13" w:name="_Toc2014337146"/>
       <w:r>
+        <w:lastRenderedPageBreak/>
         <w:t>H. Data Manipulation Language Scripts</w:t>
       </w:r>
       <w:bookmarkEnd w:id="13"/>
@@ -3157,7 +3580,6 @@
       </w:pPr>
       <w:bookmarkStart w:id="14" w:name="_Toc364229772"/>
       <w:r>
-        <w:lastRenderedPageBreak/>
         <w:t>I. Indexes</w:t>
       </w:r>
       <w:bookmarkEnd w:id="14"/>
@@ -3374,6 +3796,7 @@
           <w:i/>
           <w:iCs/>
         </w:rPr>
+        <w:lastRenderedPageBreak/>
         <w:t>2 points for including the SQL for generating the two views in your Word document</w:t>
       </w:r>
     </w:p>
@@ -3644,7 +4067,6 @@
           <w:i/>
           <w:iCs/>
         </w:rPr>
-        <w:lastRenderedPageBreak/>
         <w:t>3 points for clearly explaining the importance of transactions to ensuring ACID behavior</w:t>
       </w:r>
     </w:p>
@@ -3844,6 +4266,7 @@
       </w:pPr>
       <w:bookmarkStart w:id="19" w:name="_Toc1578907519"/>
       <w:r>
+        <w:lastRenderedPageBreak/>
         <w:t>N. Locking and Concurrent Access</w:t>
       </w:r>
       <w:bookmarkEnd w:id="19"/>
@@ -4044,7 +4467,6 @@
           <w:i/>
           <w:iCs/>
         </w:rPr>
-        <w:lastRenderedPageBreak/>
         <w:t xml:space="preserve">2 </w:t>
       </w:r>
       <w:r>
@@ -4257,6 +4679,7 @@
         <w:rPr>
           <w:color w:val="FF0000"/>
         </w:rPr>
+        <w:lastRenderedPageBreak/>
         <w:t>ENTER YOUR PYTHON</w:t>
       </w:r>
       <w:r>
@@ -4426,7 +4849,6 @@
       </w:pPr>
       <w:bookmarkStart w:id="23" w:name="_Toc159721872"/>
       <w:r>
-        <w:lastRenderedPageBreak/>
         <w:t>R. Activity Log</w:t>
       </w:r>
       <w:bookmarkEnd w:id="23"/>
@@ -5746,6 +6168,22 @@
     <w:basedOn w:val="DefaultParagraphFont"/>
     <w:rsid w:val="005D6F77"/>
   </w:style>
+  <w:style w:type="paragraph" w:styleId="NormalWeb">
+    <w:name w:val="Normal (Web)"/>
+    <w:basedOn w:val="Normal"/>
+    <w:uiPriority w:val="99"/>
+    <w:semiHidden/>
+    <w:unhideWhenUsed/>
+    <w:rsid w:val="00264F1D"/>
+    <w:pPr>
+      <w:spacing w:before="100" w:beforeAutospacing="1" w:after="100" w:afterAutospacing="1" w:line="240" w:lineRule="auto"/>
+    </w:pPr>
+    <w:rPr>
+      <w:rFonts w:ascii="Times New Roman" w:eastAsia="Times New Roman" w:hAnsi="Times New Roman" w:cs="Times New Roman"/>
+      <w:sz w:val="24"/>
+      <w:szCs w:val="24"/>
+    </w:rPr>
+  </w:style>
 </w:styles>
 </file>
 

</xml_diff>

<commit_message>
Finished the first assignement documentation
</commit_message>
<xml_diff>
--- a/Medical Device Database Project Document.docx
+++ b/Medical Device Database Project Document.docx
@@ -12,13 +12,47 @@
         <w:t xml:space="preserve">A. </w:t>
       </w:r>
       <w:bookmarkEnd w:id="0"/>
-      <w:proofErr w:type="gramStart"/>
-      <w:r>
-        <w:t>Medical  device</w:t>
-      </w:r>
-      <w:proofErr w:type="gramEnd"/>
-      <w:r>
-        <w:t xml:space="preserve"> startup  company operations database</w:t>
+      <w:r>
+        <w:t xml:space="preserve">Medical </w:t>
+      </w:r>
+      <w:r>
+        <w:t>D</w:t>
+      </w:r>
+      <w:r>
+        <w:t>evice</w:t>
+      </w:r>
+      <w:r>
+        <w:t xml:space="preserve"> </w:t>
+      </w:r>
+      <w:r>
+        <w:t>S</w:t>
+      </w:r>
+      <w:r>
+        <w:t xml:space="preserve">tartup </w:t>
+      </w:r>
+      <w:r>
+        <w:t>C</w:t>
+      </w:r>
+      <w:r>
+        <w:t>ompany</w:t>
+      </w:r>
+      <w:r>
+        <w:t xml:space="preserve"> </w:t>
+      </w:r>
+      <w:r>
+        <w:t>O</w:t>
+      </w:r>
+      <w:r>
+        <w:t xml:space="preserve">perations </w:t>
+      </w:r>
+      <w:r>
+        <w:t>D</w:t>
+      </w:r>
+      <w:r>
+        <w:t>atabase</w:t>
+      </w:r>
+      <w:r>
+        <w:t xml:space="preserve"> Application</w:t>
       </w:r>
     </w:p>
     <w:p>
@@ -79,7 +113,13 @@
         <w:rPr>
           <w:color w:val="000000" w:themeColor="text1"/>
         </w:rPr>
-        <w:t xml:space="preserve">. </w:t>
+        <w:t xml:space="preserve"> application</w:t>
+      </w:r>
+      <w:r>
+        <w:rPr>
+          <w:color w:val="000000" w:themeColor="text1"/>
+        </w:rPr>
+        <w:t xml:space="preserve"> </w:t>
       </w:r>
     </w:p>
     <w:p/>
@@ -125,29 +165,19 @@
     </w:p>
     <w:p>
       <w:pPr>
-        <w:rPr>
-          <w:color w:val="FF0000"/>
-        </w:rPr>
-      </w:pPr>
-      <w:r>
-        <w:rPr>
-          <w:color w:val="FF0000"/>
-        </w:rPr>
-        <w:t>Second Person, Second Person Email Address</w:t>
-      </w:r>
-    </w:p>
-    <w:p>
-      <w:pPr>
-        <w:rPr>
-          <w:color w:val="FF0000"/>
-        </w:rPr>
-      </w:pPr>
-      <w:r>
-        <w:rPr>
-          <w:color w:val="FF0000"/>
-        </w:rPr>
-        <w:t>Third Person, Third Person Email Address</w:t>
-      </w:r>
+        <w:pStyle w:val="Standard"/>
+      </w:pPr>
+      <w:r>
+        <w:rPr>
+          <w:color w:val="000000"/>
+        </w:rPr>
+        <w:t xml:space="preserve">Bindu Boddu, </w:t>
+      </w:r>
+      <w:hyperlink r:id="rId8" w:history="1">
+        <w:r>
+          <w:t>binduboddu@lewisu.edu</w:t>
+        </w:r>
+      </w:hyperlink>
     </w:p>
     <w:p/>
     <w:p/>
@@ -1239,25 +1269,7 @@
                 <w:sz w:val="18"/>
                 <w:szCs w:val="18"/>
               </w:rPr>
-              <w:t xml:space="preserve">February </w:t>
-            </w:r>
-            <w:proofErr w:type="gramStart"/>
-            <w:r>
-              <w:rPr>
-                <w:rFonts w:ascii="Calibri" w:eastAsia="Times New Roman" w:hAnsi="Calibri" w:cs="Calibri"/>
-                <w:sz w:val="18"/>
-                <w:szCs w:val="18"/>
-              </w:rPr>
-              <w:t>12  at</w:t>
-            </w:r>
-            <w:proofErr w:type="gramEnd"/>
-            <w:r>
-              <w:rPr>
-                <w:rFonts w:ascii="Calibri" w:eastAsia="Times New Roman" w:hAnsi="Calibri" w:cs="Calibri"/>
-                <w:sz w:val="18"/>
-                <w:szCs w:val="18"/>
-              </w:rPr>
-              <w:t xml:space="preserve"> 11:59pm </w:t>
+              <w:t>February 12  at 11:59pm </w:t>
             </w:r>
           </w:p>
         </w:tc>
@@ -1847,27 +1859,7 @@
           <w:sz w:val="32"/>
           <w:szCs w:val="32"/>
         </w:rPr>
-        <w:t xml:space="preserve"> vendor </w:t>
-      </w:r>
-      <w:proofErr w:type="gramStart"/>
-      <w:r>
-        <w:rPr>
-          <w:rFonts w:asciiTheme="majorHAnsi" w:eastAsiaTheme="majorEastAsia" w:hAnsiTheme="majorHAnsi" w:cstheme="majorBidi"/>
-          <w:color w:val="000000" w:themeColor="text1"/>
-          <w:sz w:val="32"/>
-          <w:szCs w:val="32"/>
-        </w:rPr>
-        <w:t>list ,</w:t>
-      </w:r>
-      <w:proofErr w:type="gramEnd"/>
-      <w:r>
-        <w:rPr>
-          <w:rFonts w:asciiTheme="majorHAnsi" w:eastAsiaTheme="majorEastAsia" w:hAnsiTheme="majorHAnsi" w:cstheme="majorBidi"/>
-          <w:color w:val="000000" w:themeColor="text1"/>
-          <w:sz w:val="32"/>
-          <w:szCs w:val="32"/>
-        </w:rPr>
-        <w:t xml:space="preserve"> inventory list , </w:t>
+        <w:t xml:space="preserve"> vendor list , inventory list , </w:t>
       </w:r>
       <w:r>
         <w:rPr>
@@ -2857,7 +2849,7 @@
                     <pic:cNvPicPr/>
                   </pic:nvPicPr>
                   <pic:blipFill>
-                    <a:blip r:embed="rId8"/>
+                    <a:blip r:embed="rId9"/>
                     <a:stretch>
                       <a:fillRect/>
                     </a:stretch>
@@ -4268,7 +4260,13 @@
         <w:t>.</w:t>
       </w:r>
       <w:r>
-        <w:t xml:space="preserve"> so the files are purchase </w:t>
+        <w:t xml:space="preserve"> </w:t>
+      </w:r>
+      <w:r>
+        <w:t>so,</w:t>
+      </w:r>
+      <w:r>
+        <w:t xml:space="preserve"> the files are purchase </w:t>
       </w:r>
       <w:r>
         <w:t>order,</w:t>
@@ -4276,21 +4274,29 @@
       <w:r>
         <w:t xml:space="preserve"> production workbook, </w:t>
       </w:r>
-      <w:proofErr w:type="gramStart"/>
-      <w:r>
-        <w:t>quality ,</w:t>
-      </w:r>
-      <w:proofErr w:type="gramEnd"/>
-      <w:r>
-        <w:t xml:space="preserve"> inventory control , shipping. </w:t>
-      </w:r>
-      <w:proofErr w:type="gramStart"/>
-      <w:r>
-        <w:t>So</w:t>
-      </w:r>
-      <w:proofErr w:type="gramEnd"/>
-      <w:r>
-        <w:t xml:space="preserve"> all these five workbook will be connected to the final workbook called Inventory management system and these will be connected via formula called get pivot table and anytime we will be updating any one of these CSV files and then if we refresh the final Inventory management system file all the values will be refreshed and </w:t>
+      <w:r>
+        <w:t>quality,</w:t>
+      </w:r>
+      <w:r>
+        <w:t xml:space="preserve"> inventory </w:t>
+      </w:r>
+      <w:r>
+        <w:t>control,</w:t>
+      </w:r>
+      <w:r>
+        <w:t xml:space="preserve"> shipping. </w:t>
+      </w:r>
+      <w:r>
+        <w:t>So,</w:t>
+      </w:r>
+      <w:r>
+        <w:t xml:space="preserve"> all </w:t>
+      </w:r>
+      <w:r>
+        <w:t>these five workbooks</w:t>
+      </w:r>
+      <w:r>
+        <w:t xml:space="preserve"> will be connected to the final workbook called Inventory management system and these will be connected via formula called get pivot table and anytime we will be updating any one of these CSV files and then if we refresh the final Inventory management system file all the values will be refreshed and </w:t>
       </w:r>
       <w:r>
         <w:t>updated.</w:t>
@@ -4314,7 +4320,10 @@
         <w:spacing w:before="0" w:beforeAutospacing="0" w:after="120" w:afterAutospacing="0"/>
       </w:pPr>
       <w:r>
-        <w:t>So each of these five CSV files will serve a purpose of either quality</w:t>
+        <w:t>So,</w:t>
+      </w:r>
+      <w:r>
+        <w:t xml:space="preserve"> each of these five CSV files will serve a purpose of either quality</w:t>
       </w:r>
       <w:r>
         <w:t>,</w:t>
@@ -4328,25 +4337,21 @@
       <w:r>
         <w:t xml:space="preserve"> of each </w:t>
       </w:r>
-      <w:proofErr w:type="gramStart"/>
-      <w:r>
-        <w:t>operations .</w:t>
-      </w:r>
-      <w:proofErr w:type="gramEnd"/>
-      <w:r>
-        <w:t xml:space="preserve"> And as all of these values are either numeric or floating are </w:t>
-      </w:r>
-      <w:proofErr w:type="gramStart"/>
-      <w:r>
-        <w:t>characteristic</w:t>
-      </w:r>
-      <w:r>
-        <w:t>s</w:t>
-      </w:r>
-      <w:r>
-        <w:t xml:space="preserve"> .</w:t>
-      </w:r>
-      <w:proofErr w:type="gramEnd"/>
+      <w:r>
+        <w:t>operation.</w:t>
+      </w:r>
+      <w:r>
+        <w:t xml:space="preserve"> And as all of these values are either numeric or floating </w:t>
+      </w:r>
+      <w:r>
+        <w:t>or</w:t>
+      </w:r>
+      <w:r>
+        <w:t xml:space="preserve"> </w:t>
+      </w:r>
+      <w:r>
+        <w:t>character.</w:t>
+      </w:r>
     </w:p>
     <w:p>
       <w:pPr>
@@ -4428,6 +4433,9 @@
       <w:r>
         <w:t xml:space="preserve">logically, and further implement physically. </w:t>
       </w:r>
+      <w:r>
+        <w:t xml:space="preserve">This is still work in progress and will be updated as we progress through this project. </w:t>
+      </w:r>
     </w:p>
     <w:p>
       <w:pPr>
@@ -4443,6 +4451,9 @@
         <w:pStyle w:val="NormalWeb"/>
         <w:spacing w:before="0" w:beforeAutospacing="0" w:after="120" w:afterAutospacing="0"/>
       </w:pPr>
+      <w:r>
+        <w:t xml:space="preserve">Link is already provided. </w:t>
+      </w:r>
     </w:p>
     <w:p>
       <w:pPr>
@@ -4474,7 +4485,6 @@
         <w:spacing w:before="0" w:beforeAutospacing="0" w:after="120" w:afterAutospacing="0"/>
       </w:pPr>
       <w:r>
-        <w:lastRenderedPageBreak/>
         <w:t>Purchase order</w:t>
       </w:r>
     </w:p>
@@ -5193,11 +5203,9 @@
         <w:pStyle w:val="NormalWeb"/>
         <w:spacing w:before="0" w:beforeAutospacing="0" w:after="120" w:afterAutospacing="0"/>
       </w:pPr>
-      <w:proofErr w:type="gramStart"/>
       <w:r>
         <w:t>Inventory  Control</w:t>
       </w:r>
-      <w:proofErr w:type="gramEnd"/>
     </w:p>
     <w:tbl>
       <w:tblPr>
@@ -6071,7 +6079,6 @@
         <w:spacing w:before="0" w:beforeAutospacing="0" w:after="120" w:afterAutospacing="0"/>
       </w:pPr>
       <w:r>
-        <w:lastRenderedPageBreak/>
         <w:t>Shipping</w:t>
       </w:r>
     </w:p>
@@ -9053,49 +9060,85 @@
       </w:r>
     </w:p>
     <w:p>
-      <w:pPr>
-        <w:rPr>
-          <w:i/>
-          <w:iCs/>
-        </w:rPr>
-      </w:pPr>
       <w:r>
         <w:rPr>
           <w:i/>
           <w:iCs/>
         </w:rPr>
         <w:br/>
+      </w:r>
+      <w:r>
         <w:t>Alternative 1: NoSQL Database with JSON Encoding</w:t>
       </w:r>
     </w:p>
     <w:p>
-      <w:pPr>
-        <w:rPr>
-          <w:i/>
-          <w:iCs/>
-        </w:rPr>
-      </w:pPr>
-      <w:r>
-        <w:rPr>
-          <w:i/>
-          <w:iCs/>
-        </w:rPr>
-        <w:t>Description: NoSQL databases, particularly those employing JSON (JavaScript Object Notation) encoding, have gained popularity for their flexibility and scalability compared to traditional relational databases. Here's how data could be stored using a NoSQL database with JSON encoding:</w:t>
-      </w:r>
-    </w:p>
-    <w:p>
-      <w:pPr>
-        <w:rPr>
-          <w:i/>
-          <w:iCs/>
-        </w:rPr>
-      </w:pPr>
-      <w:r>
-        <w:rPr>
-          <w:i/>
-          <w:iCs/>
-        </w:rPr>
-        <w:t>Implementation:</w:t>
+      <w:r>
+        <w:t>NoSQL databases</w:t>
+      </w:r>
+      <w:r>
+        <w:t xml:space="preserve"> means not only </w:t>
+      </w:r>
+      <w:r>
+        <w:t>SQL</w:t>
+      </w:r>
+      <w:r>
+        <w:t>,</w:t>
+      </w:r>
+      <w:r>
+        <w:t xml:space="preserve"> so</w:t>
+      </w:r>
+      <w:r>
+        <w:t xml:space="preserve"> we can implement the relational database in NoSQL</w:t>
+      </w:r>
+      <w:r>
+        <w:t xml:space="preserve"> model</w:t>
+      </w:r>
+      <w:r>
+        <w:t xml:space="preserve"> particularly employing JSON encoding. </w:t>
+      </w:r>
+      <w:r>
+        <w:t xml:space="preserve">To implement </w:t>
+      </w:r>
+      <w:r>
+        <w:t>this,</w:t>
+      </w:r>
+      <w:r>
+        <w:t xml:space="preserve"> we can use MongoDB software. </w:t>
+      </w:r>
+      <w:r>
+        <w:t>D</w:t>
+      </w:r>
+      <w:r>
+        <w:t xml:space="preserve">ata is typically stored in a document-oriented manner. Each record </w:t>
+      </w:r>
+      <w:r>
+        <w:t>will</w:t>
+      </w:r>
+      <w:r>
+        <w:t xml:space="preserve"> </w:t>
+      </w:r>
+      <w:r>
+        <w:t>be represented</w:t>
+      </w:r>
+      <w:r>
+        <w:t xml:space="preserve"> as a JSON</w:t>
+      </w:r>
+      <w:r>
+        <w:t>.</w:t>
+      </w:r>
+      <w:r>
+        <w:t xml:space="preserve"> </w:t>
+      </w:r>
+      <w:r>
+        <w:t>Any insert</w:t>
+      </w:r>
+      <w:r>
+        <w:t>, update and delete of the record can be done to JSON.</w:t>
+      </w:r>
+    </w:p>
+    <w:p>
+      <w:r>
+        <w:t>Advantages:</w:t>
       </w:r>
     </w:p>
     <w:p>
@@ -9104,125 +9147,24 @@
           <w:ilvl w:val="0"/>
           <w:numId w:val="6"/>
         </w:numPr>
-        <w:rPr>
-          <w:i/>
-          <w:iCs/>
-        </w:rPr>
-      </w:pPr>
-      <w:r>
-        <w:rPr>
-          <w:b/>
-          <w:bCs/>
-          <w:i/>
-          <w:iCs/>
-        </w:rPr>
-        <w:t>Data Model</w:t>
-      </w:r>
-      <w:r>
-        <w:rPr>
-          <w:i/>
-          <w:iCs/>
-        </w:rPr>
-        <w:t>: In a NoSQL database with JSON encoding, data is typically stored in a document-oriented manner. Each record is represented as a JSON document, which can contain nested structures and arrays.</w:t>
-      </w:r>
-    </w:p>
-    <w:p>
-      <w:pPr>
-        <w:numPr>
-          <w:ilvl w:val="0"/>
-          <w:numId w:val="6"/>
-        </w:numPr>
-        <w:rPr>
-          <w:i/>
-          <w:iCs/>
-        </w:rPr>
-      </w:pPr>
-      <w:r>
-        <w:rPr>
-          <w:b/>
-          <w:bCs/>
-          <w:i/>
-          <w:iCs/>
-        </w:rPr>
-        <w:t>Schema Flexibility</w:t>
-      </w:r>
-      <w:r>
-        <w:rPr>
-          <w:i/>
-          <w:iCs/>
-        </w:rPr>
-        <w:t>: Unlike relational databases, NoSQL databases don't enforce a rigid schema. JSON documents can vary in structure, allowing for dynamic changes without altering the entire database schema.</w:t>
-      </w:r>
-    </w:p>
-    <w:p>
-      <w:pPr>
-        <w:numPr>
-          <w:ilvl w:val="0"/>
-          <w:numId w:val="6"/>
-        </w:numPr>
-        <w:rPr>
-          <w:i/>
-          <w:iCs/>
-        </w:rPr>
-      </w:pPr>
-      <w:r>
-        <w:rPr>
-          <w:b/>
-          <w:bCs/>
-          <w:i/>
-          <w:iCs/>
-        </w:rPr>
-        <w:t>Querying</w:t>
-      </w:r>
-      <w:r>
-        <w:rPr>
-          <w:i/>
-          <w:iCs/>
-        </w:rPr>
-        <w:t>: NoSQL databases usually offer query capabilities through specialized query languages or APIs. Queries can target specific fields within JSON documents, but complex joins and transactions may be limited compared to relational databases.</w:t>
-      </w:r>
-    </w:p>
-    <w:p>
-      <w:pPr>
-        <w:numPr>
-          <w:ilvl w:val="0"/>
-          <w:numId w:val="6"/>
-        </w:numPr>
-        <w:rPr>
-          <w:i/>
-          <w:iCs/>
-        </w:rPr>
-      </w:pPr>
-      <w:r>
-        <w:rPr>
-          <w:b/>
-          <w:bCs/>
-          <w:i/>
-          <w:iCs/>
-        </w:rPr>
-        <w:t>Scalability</w:t>
-      </w:r>
-      <w:r>
-        <w:rPr>
-          <w:i/>
-          <w:iCs/>
-        </w:rPr>
-        <w:t>: NoSQL databases excel at horizontal scalability. They can distribute data across multiple nodes, making them suitable for handling large volumes of data and high traffic loads.</w:t>
-      </w:r>
-    </w:p>
-    <w:p>
-      <w:pPr>
-        <w:rPr>
-          <w:i/>
-          <w:iCs/>
-        </w:rPr>
-      </w:pPr>
-      <w:r>
-        <w:rPr>
-          <w:i/>
-          <w:iCs/>
-        </w:rPr>
-        <w:t>Advantages:</w:t>
+      </w:pPr>
+      <w:r>
+        <w:t>NoSQL databases don't enforce a rigid schema</w:t>
+      </w:r>
+      <w:r>
+        <w:t xml:space="preserve"> </w:t>
+      </w:r>
+      <w:r>
+        <w:t>like relational databases</w:t>
+      </w:r>
+      <w:r>
+        <w:t xml:space="preserve"> making it easier</w:t>
+      </w:r>
+      <w:r>
+        <w:t xml:space="preserve"> to implement the database</w:t>
+      </w:r>
+      <w:r>
+        <w:t>.</w:t>
       </w:r>
     </w:p>
     <w:p>
@@ -9231,26 +9173,12 @@
           <w:ilvl w:val="0"/>
           <w:numId w:val="7"/>
         </w:numPr>
-        <w:rPr>
-          <w:i/>
-          <w:iCs/>
-        </w:rPr>
-      </w:pPr>
-      <w:r>
-        <w:rPr>
-          <w:b/>
-          <w:bCs/>
-          <w:i/>
-          <w:iCs/>
-        </w:rPr>
-        <w:t>Schema Flexibility</w:t>
-      </w:r>
-      <w:r>
-        <w:rPr>
-          <w:i/>
-          <w:iCs/>
-        </w:rPr>
-        <w:t>: Changes to data structures can be accommodated easily without database schema modifications.</w:t>
+      </w:pPr>
+      <w:r>
+        <w:t xml:space="preserve">Since the data is being generated exponentially every day and with different type of data like audio, video, images we need a solution better that RDBMS which can handle these file format. </w:t>
+      </w:r>
+      <w:r>
+        <w:t xml:space="preserve"> NoSQL databases are designed for distributed environments, allowing for seamless scaling as data grows.</w:t>
       </w:r>
     </w:p>
     <w:p>
@@ -9259,26 +9187,18 @@
           <w:ilvl w:val="0"/>
           <w:numId w:val="7"/>
         </w:numPr>
-        <w:rPr>
-          <w:i/>
-          <w:iCs/>
-        </w:rPr>
-      </w:pPr>
-      <w:r>
-        <w:rPr>
-          <w:b/>
-          <w:bCs/>
-          <w:i/>
-          <w:iCs/>
-        </w:rPr>
-        <w:t>Scalability</w:t>
-      </w:r>
-      <w:r>
-        <w:rPr>
-          <w:i/>
-          <w:iCs/>
-        </w:rPr>
-        <w:t>: NoSQL databases are designed for distributed environments, allowing for seamless scaling as data grows.</w:t>
+      </w:pPr>
+      <w:r>
+        <w:t xml:space="preserve">With simpler data models and horizontal scalability, NoSQL databases can offer better performance for </w:t>
+      </w:r>
+      <w:r>
+        <w:t>my</w:t>
+      </w:r>
+      <w:r>
+        <w:t xml:space="preserve"> application</w:t>
+      </w:r>
+      <w:r>
+        <w:t>.</w:t>
       </w:r>
     </w:p>
     <w:p>
@@ -9287,40 +9207,13 @@
           <w:ilvl w:val="0"/>
           <w:numId w:val="7"/>
         </w:numPr>
-        <w:rPr>
-          <w:i/>
-          <w:iCs/>
-        </w:rPr>
-      </w:pPr>
-      <w:r>
-        <w:rPr>
-          <w:b/>
-          <w:bCs/>
-          <w:i/>
-          <w:iCs/>
-        </w:rPr>
-        <w:t>Performance</w:t>
-      </w:r>
-      <w:r>
-        <w:rPr>
-          <w:i/>
-          <w:iCs/>
-        </w:rPr>
-        <w:t>: With simpler data models and horizontal scalability, NoSQL databases can offer better performance for certain types of applications, especially those requiring high throughput and low latency.</w:t>
-      </w:r>
-    </w:p>
-    <w:p>
-      <w:pPr>
-        <w:rPr>
-          <w:i/>
-          <w:iCs/>
-        </w:rPr>
-      </w:pPr>
-      <w:r>
-        <w:rPr>
-          <w:i/>
-          <w:iCs/>
-        </w:rPr>
+      </w:pPr>
+      <w:r>
+        <w:t>Can be extremely fast and flexible</w:t>
+      </w:r>
+    </w:p>
+    <w:p>
+      <w:r>
         <w:t>Disadvantages:</w:t>
       </w:r>
     </w:p>
@@ -9330,26 +9223,21 @@
           <w:ilvl w:val="0"/>
           <w:numId w:val="8"/>
         </w:numPr>
-        <w:rPr>
-          <w:i/>
-          <w:iCs/>
-        </w:rPr>
-      </w:pPr>
-      <w:r>
-        <w:rPr>
-          <w:b/>
-          <w:bCs/>
-          <w:i/>
-          <w:iCs/>
-        </w:rPr>
-        <w:t>Lack of ACID Transactions</w:t>
-      </w:r>
-      <w:r>
-        <w:rPr>
-          <w:i/>
-          <w:iCs/>
-        </w:rPr>
-        <w:t>: NoSQL databases often sacrifice ACID (Atomicity, Consistency, Isolation, Durability) properties for scalability and performance. This can lead to eventual consistency and data integrity challenges.</w:t>
+      </w:pPr>
+      <w:r>
+        <w:t>T</w:t>
+      </w:r>
+      <w:r>
+        <w:t>here is no standard access language</w:t>
+      </w:r>
+      <w:r>
+        <w:t xml:space="preserve"> and </w:t>
+      </w:r>
+      <w:r>
+        <w:t>all applications are custom</w:t>
+      </w:r>
+      <w:r>
+        <w:t xml:space="preserve"> built.</w:t>
       </w:r>
     </w:p>
     <w:p>
@@ -9358,26 +9246,18 @@
           <w:ilvl w:val="0"/>
           <w:numId w:val="8"/>
         </w:numPr>
-        <w:rPr>
-          <w:i/>
-          <w:iCs/>
-        </w:rPr>
-      </w:pPr>
-      <w:r>
-        <w:rPr>
-          <w:b/>
-          <w:bCs/>
-          <w:i/>
-          <w:iCs/>
-        </w:rPr>
-        <w:t>Limited Querying Capabilities</w:t>
-      </w:r>
-      <w:r>
-        <w:rPr>
-          <w:i/>
-          <w:iCs/>
-        </w:rPr>
-        <w:t>: Querying in NoSQL databases may not be as powerful or flexible as SQL in relational databases, especially for complex queries involving multiple data entities.</w:t>
+      </w:pPr>
+      <w:r>
+        <w:t>NoSQL databases often sacrifice ACID (Atomicity, Consistency, Isolation, Durability) properties for scalability and performance. This can lead to eventual consistency and data integrity challenges.</w:t>
+      </w:r>
+      <w:r>
+        <w:t xml:space="preserve"> As we are storing FDA regulated data it becomes </w:t>
+      </w:r>
+      <w:r>
+        <w:t>mandatory to</w:t>
+      </w:r>
+      <w:r>
+        <w:t xml:space="preserve"> have consistency and data integrity. </w:t>
       </w:r>
     </w:p>
     <w:p>
@@ -9386,198 +9266,56 @@
           <w:ilvl w:val="0"/>
           <w:numId w:val="8"/>
         </w:numPr>
-        <w:rPr>
-          <w:i/>
-          <w:iCs/>
-        </w:rPr>
-      </w:pPr>
-      <w:r>
-        <w:rPr>
-          <w:b/>
-          <w:bCs/>
-          <w:i/>
-          <w:iCs/>
-        </w:rPr>
-        <w:lastRenderedPageBreak/>
-        <w:t>Learning Curve</w:t>
-      </w:r>
-      <w:r>
-        <w:rPr>
-          <w:i/>
-          <w:iCs/>
-        </w:rPr>
-        <w:t>: Developers accustomed to relational databases may face a learning curve when transitioning to NoSQL databases and JSON-based data modeling.</w:t>
-      </w:r>
-    </w:p>
-    <w:p>
-      <w:pPr>
-        <w:rPr>
-          <w:i/>
-          <w:iCs/>
-        </w:rPr>
-      </w:pPr>
-      <w:r>
-        <w:rPr>
-          <w:i/>
-          <w:iCs/>
-        </w:rPr>
+      </w:pPr>
+      <w:r>
+        <w:t>Developers accustomed to relational databases may face a learning curve when transitioning to NoSQL databases and JSON-based data modeling.</w:t>
+      </w:r>
+    </w:p>
+    <w:p>
+      <w:r>
         <w:t>Alternative 2: Hierarchical Database Model</w:t>
       </w:r>
     </w:p>
     <w:p>
-      <w:pPr>
-        <w:rPr>
-          <w:i/>
-          <w:iCs/>
-        </w:rPr>
-      </w:pPr>
-      <w:r>
-        <w:rPr>
-          <w:i/>
-          <w:iCs/>
-        </w:rPr>
-        <w:t>Description: The hierarchical database model organizes data in a tree-like structure with parent-child relationships. Each record contains information about its parent record, forming a hierarchy. Though less common today, hierarchical databases were widely used in early database systems.</w:t>
-      </w:r>
-    </w:p>
-    <w:p>
-      <w:pPr>
-        <w:rPr>
-          <w:i/>
-          <w:iCs/>
-        </w:rPr>
-      </w:pPr>
-      <w:r>
-        <w:rPr>
-          <w:i/>
-          <w:iCs/>
-        </w:rPr>
-        <w:t>Implementation:</w:t>
-      </w:r>
-    </w:p>
-    <w:p>
-      <w:pPr>
-        <w:numPr>
-          <w:ilvl w:val="0"/>
-          <w:numId w:val="9"/>
-        </w:numPr>
-        <w:rPr>
-          <w:i/>
-          <w:iCs/>
-        </w:rPr>
-      </w:pPr>
-      <w:r>
-        <w:rPr>
-          <w:b/>
-          <w:bCs/>
-          <w:i/>
-          <w:iCs/>
-        </w:rPr>
-        <w:t>Tree Structure</w:t>
-      </w:r>
-      <w:r>
-        <w:rPr>
-          <w:i/>
-          <w:iCs/>
-        </w:rPr>
-        <w:t>: Data in a hierarchical database is organized in a tree structure, where each record has one parent and zero or more children.</w:t>
-      </w:r>
-    </w:p>
-    <w:p>
-      <w:pPr>
-        <w:numPr>
-          <w:ilvl w:val="0"/>
-          <w:numId w:val="9"/>
-        </w:numPr>
-        <w:rPr>
-          <w:i/>
-          <w:iCs/>
-        </w:rPr>
-      </w:pPr>
-      <w:r>
-        <w:rPr>
-          <w:b/>
-          <w:bCs/>
-          <w:i/>
-          <w:iCs/>
-        </w:rPr>
-        <w:t>Parent-Child Relationships</w:t>
-      </w:r>
-      <w:r>
-        <w:rPr>
-          <w:i/>
-          <w:iCs/>
-        </w:rPr>
-        <w:t>: Records are linked through parent-child relationships. Retrieving data typically involves navigating the tree structure from parent to child or vice versa.</w:t>
-      </w:r>
-    </w:p>
-    <w:p>
-      <w:pPr>
-        <w:numPr>
-          <w:ilvl w:val="0"/>
-          <w:numId w:val="9"/>
-        </w:numPr>
-        <w:rPr>
-          <w:i/>
-          <w:iCs/>
-        </w:rPr>
-      </w:pPr>
-      <w:r>
-        <w:rPr>
-          <w:b/>
-          <w:bCs/>
-          <w:i/>
-          <w:iCs/>
-        </w:rPr>
-        <w:t>Indexed Access</w:t>
-      </w:r>
-      <w:r>
-        <w:rPr>
-          <w:i/>
-          <w:iCs/>
-        </w:rPr>
-        <w:t>: Access to data is often indexed for efficient retrieval. However, traversing the hierarchy can become complex, especially for deeply nested data.</w:t>
-      </w:r>
-    </w:p>
-    <w:p>
-      <w:pPr>
-        <w:numPr>
-          <w:ilvl w:val="0"/>
-          <w:numId w:val="9"/>
-        </w:numPr>
-        <w:rPr>
-          <w:i/>
-          <w:iCs/>
-        </w:rPr>
-      </w:pPr>
-      <w:r>
-        <w:rPr>
-          <w:b/>
-          <w:bCs/>
-          <w:i/>
-          <w:iCs/>
-        </w:rPr>
-        <w:t>Data Integrity</w:t>
-      </w:r>
-      <w:r>
-        <w:rPr>
-          <w:i/>
-          <w:iCs/>
-        </w:rPr>
-        <w:t>: Hierarchical databases enforce referential integrity by maintaining strict parent-child relationships.</w:t>
-      </w:r>
-    </w:p>
-    <w:p>
-      <w:pPr>
-        <w:rPr>
-          <w:i/>
-          <w:iCs/>
-        </w:rPr>
-      </w:pPr>
-      <w:r>
-        <w:rPr>
-          <w:i/>
-          <w:iCs/>
-        </w:rPr>
+      <w:r>
+        <w:t>The hierarchical database model organizes data in a tree-like structure with parent-child relationships. Each record contains information about its parent record, forming a hierarchy.</w:t>
+      </w:r>
+      <w:r>
+        <w:t xml:space="preserve"> </w:t>
+      </w:r>
+      <w:r>
+        <w:t>Retrieving data typically involves navigating the tree structure from parent to child or vice versa.</w:t>
+      </w:r>
+      <w:r>
+        <w:t xml:space="preserve"> </w:t>
+      </w:r>
+      <w:r>
+        <w:t>Access to data is often indexed for efficient retrieval.</w:t>
+      </w:r>
+      <w:r>
+        <w:t xml:space="preserve"> Since we have </w:t>
+      </w:r>
+      <w:r>
+        <w:t>all the</w:t>
+      </w:r>
+      <w:r>
+        <w:t xml:space="preserve"> excel connected where Inventory Management System serving as a Parents and all the other </w:t>
+      </w:r>
+      <w:r>
+        <w:t>files serving</w:t>
+      </w:r>
+      <w:r>
+        <w:t xml:space="preserve"> as a child, this way we can </w:t>
+      </w:r>
+      <w:r>
+        <w:t>implement this</w:t>
+      </w:r>
+      <w:r>
+        <w:t xml:space="preserve"> model.</w:t>
+      </w:r>
+    </w:p>
+    <w:p>
+      <w:r>
         <w:t>Advantages:</w:t>
       </w:r>
     </w:p>
@@ -9587,26 +9325,13 @@
           <w:ilvl w:val="0"/>
           <w:numId w:val="10"/>
         </w:numPr>
-        <w:rPr>
-          <w:i/>
-          <w:iCs/>
-        </w:rPr>
-      </w:pPr>
-      <w:r>
-        <w:rPr>
-          <w:b/>
-          <w:bCs/>
-          <w:i/>
-          <w:iCs/>
-        </w:rPr>
-        <w:t>Efficient for Certain Data Structures</w:t>
-      </w:r>
-      <w:r>
-        <w:rPr>
-          <w:i/>
-          <w:iCs/>
-        </w:rPr>
-        <w:t>: For data with natural hierarchical relationships, such as organizational structures or file systems, hierarchical databases can offer efficient storage and retrieval.</w:t>
+      </w:pPr>
+      <w:r>
+        <w:lastRenderedPageBreak/>
+        <w:t>Conceptually simple</w:t>
+      </w:r>
+      <w:r>
+        <w:t xml:space="preserve"> to implement </w:t>
       </w:r>
     </w:p>
     <w:p>
@@ -9615,26 +9340,9 @@
           <w:ilvl w:val="0"/>
           <w:numId w:val="10"/>
         </w:numPr>
-        <w:rPr>
-          <w:i/>
-          <w:iCs/>
-        </w:rPr>
-      </w:pPr>
-      <w:r>
-        <w:rPr>
-          <w:b/>
-          <w:bCs/>
-          <w:i/>
-          <w:iCs/>
-        </w:rPr>
-        <w:t>Data Integrity</w:t>
-      </w:r>
-      <w:r>
-        <w:rPr>
-          <w:i/>
-          <w:iCs/>
-        </w:rPr>
-        <w:t>: Hierarchical databases enforce strict parent-child relationships, reducing the risk of orphaned records or inconsistent data.</w:t>
+      </w:pPr>
+      <w:r>
+        <w:t>Data integrity is ensured</w:t>
       </w:r>
     </w:p>
     <w:p>
@@ -9643,40 +9351,37 @@
           <w:ilvl w:val="0"/>
           <w:numId w:val="10"/>
         </w:numPr>
-        <w:rPr>
-          <w:i/>
-          <w:iCs/>
-        </w:rPr>
-      </w:pPr>
-      <w:r>
-        <w:rPr>
-          <w:b/>
-          <w:bCs/>
-          <w:i/>
-          <w:iCs/>
-        </w:rPr>
-        <w:t>Indexing for Speed</w:t>
-      </w:r>
-      <w:r>
-        <w:rPr>
-          <w:i/>
-          <w:iCs/>
-        </w:rPr>
-        <w:t>: Indexed access can make data retrieval relatively fast, especially when accessing records by key.</w:t>
-      </w:r>
-    </w:p>
-    <w:p>
-      <w:pPr>
-        <w:rPr>
-          <w:i/>
-          <w:iCs/>
-        </w:rPr>
-      </w:pPr>
-      <w:r>
-        <w:rPr>
-          <w:i/>
-          <w:iCs/>
-        </w:rPr>
+      </w:pPr>
+      <w:r>
+        <w:t>O</w:t>
+      </w:r>
+      <w:r>
+        <w:t>ffer efficient storage and retrieval</w:t>
+      </w:r>
+      <w:r>
+        <w:t xml:space="preserve"> </w:t>
+      </w:r>
+      <w:r>
+        <w:t xml:space="preserve">is </w:t>
+      </w:r>
+      <w:r>
+        <w:t>faster</w:t>
+      </w:r>
+      <w:r>
+        <w:t xml:space="preserve"> using</w:t>
+      </w:r>
+      <w:r>
+        <w:t xml:space="preserve"> i</w:t>
+      </w:r>
+      <w:r>
+        <w:t>ndexed access</w:t>
+      </w:r>
+      <w:r>
+        <w:t>.</w:t>
+      </w:r>
+    </w:p>
+    <w:p>
+      <w:r>
         <w:t>Disadvantages:</w:t>
       </w:r>
     </w:p>
@@ -9686,26 +9391,12 @@
           <w:ilvl w:val="0"/>
           <w:numId w:val="11"/>
         </w:numPr>
-        <w:rPr>
-          <w:i/>
-          <w:iCs/>
-        </w:rPr>
-      </w:pPr>
-      <w:r>
-        <w:rPr>
-          <w:b/>
-          <w:bCs/>
-          <w:i/>
-          <w:iCs/>
-        </w:rPr>
-        <w:t>Lack of Flexibility</w:t>
-      </w:r>
-      <w:r>
-        <w:rPr>
-          <w:i/>
-          <w:iCs/>
-        </w:rPr>
-        <w:t>: Hierarchical databases are rigid in structure, making it challenging to accommodate changes in data organization or relationships.</w:t>
+      </w:pPr>
+      <w:r>
+        <w:t>R</w:t>
+      </w:r>
+      <w:r>
+        <w:t>igid in structure, making it challenging to accommodate changes in data organization or relationships.</w:t>
       </w:r>
     </w:p>
     <w:p>
@@ -9714,77 +9405,17 @@
           <w:ilvl w:val="0"/>
           <w:numId w:val="11"/>
         </w:numPr>
-        <w:rPr>
-          <w:i/>
-          <w:iCs/>
-        </w:rPr>
-      </w:pPr>
-      <w:r>
-        <w:rPr>
-          <w:b/>
-          <w:bCs/>
-          <w:i/>
-          <w:iCs/>
-        </w:rPr>
-        <w:t>Limited Querying Capabilities</w:t>
-      </w:r>
-      <w:r>
-        <w:rPr>
-          <w:i/>
-          <w:iCs/>
-        </w:rPr>
-        <w:t>: Querying hierarchical databases often involves navigating the tree structure, which can be cumbersome for complex queries.</w:t>
-      </w:r>
-    </w:p>
-    <w:p>
-      <w:pPr>
-        <w:numPr>
-          <w:ilvl w:val="0"/>
-          <w:numId w:val="11"/>
-        </w:numPr>
-        <w:rPr>
-          <w:i/>
-          <w:iCs/>
-        </w:rPr>
-      </w:pPr>
-      <w:r>
-        <w:rPr>
-          <w:b/>
-          <w:bCs/>
-          <w:i/>
-          <w:iCs/>
-        </w:rPr>
-        <w:t>Scalability Issues</w:t>
-      </w:r>
-      <w:r>
-        <w:rPr>
-          <w:i/>
-          <w:iCs/>
-        </w:rPr>
-        <w:t>: Hierarchical databases may struggle to scale with growing data and evolving application requirements, especially compared to modern NoSQL or relational databases.</w:t>
-      </w:r>
-    </w:p>
-    <w:p>
-      <w:pPr>
-        <w:rPr>
-          <w:i/>
-          <w:iCs/>
-        </w:rPr>
-      </w:pPr>
-      <w:r>
-        <w:rPr>
-          <w:i/>
-          <w:iCs/>
-        </w:rPr>
-        <w:t>In conclusion, both NoSQL databases with JSON encoding and the hierarchical database model offer distinct approaches to storing data outside the realm of traditional relational databases. The choice between them depends on factors such as data structure, scalability requirements, and the complexity of querying and maintaining the database.</w:t>
-      </w:r>
-    </w:p>
-    <w:p>
-      <w:pPr>
-        <w:rPr>
-          <w:i/>
-          <w:iCs/>
-        </w:rPr>
+      </w:pPr>
+      <w:r>
+        <w:t>It may</w:t>
+      </w:r>
+      <w:r>
+        <w:t xml:space="preserve"> struggle to scale with growing data and evolving application requirements, especially compared to modern NoSQL or relational databases.</w:t>
+      </w:r>
+    </w:p>
+    <w:p>
+      <w:pPr>
+        <w:ind w:left="720"/>
       </w:pPr>
     </w:p>
     <w:p>
@@ -9793,7 +9424,6 @@
       </w:pPr>
       <w:bookmarkStart w:id="9" w:name="_Toc47888474"/>
       <w:r>
-        <w:lastRenderedPageBreak/>
         <w:t>E. Relational Database Design Process</w:t>
       </w:r>
       <w:bookmarkEnd w:id="9"/>
@@ -10053,7 +9683,15 @@
           <w:i/>
           <w:iCs/>
         </w:rPr>
-        <w:t xml:space="preserve">, and Boyce-Codd Normal Form. If they do not, introduce additional entity sets or key changes to make sure that they do. Then, add foreign keys to connect entity sets that are related. For many-to-many relationships, introduce bridge entity sets to convert them into two one-to-many relationships. Also, consider whether you should introduce surrogate keys to create a more efficient primary key for some of your entity sets. Finally, diagram your design in </w:t>
+        <w:t xml:space="preserve">, and Boyce-Codd Normal Form. If they do not, introduce additional entity sets or key changes to make sure that they do. Then, add foreign keys to connect entity sets that are related. For many-to-many relationships, introduce bridge entity sets to convert them into two one-to-many relationships. Also, consider whether you should introduce surrogate keys to create a more efficient primary key for some of your entity sets. Finally, </w:t>
+      </w:r>
+      <w:r>
+        <w:rPr>
+          <w:i/>
+          <w:iCs/>
+        </w:rPr>
+        <w:lastRenderedPageBreak/>
+        <w:t xml:space="preserve">diagram your design in </w:t>
       </w:r>
       <w:proofErr w:type="spellStart"/>
       <w:r>
@@ -10247,7 +9885,6 @@
         <w:rPr>
           <w:color w:val="FF0000"/>
         </w:rPr>
-        <w:lastRenderedPageBreak/>
         <w:t>ENTER YOUR RELATIONAL DATABASE DESIGN HERE</w:t>
       </w:r>
     </w:p>
@@ -10340,23 +9977,7 @@
           <w:i/>
           <w:iCs/>
         </w:rPr>
-        <w:t xml:space="preserve"> saved as </w:t>
-      </w:r>
-      <w:proofErr w:type="gramStart"/>
-      <w:r>
-        <w:rPr>
-          <w:i/>
-          <w:iCs/>
-        </w:rPr>
-        <w:t>an</w:t>
-      </w:r>
-      <w:proofErr w:type="gramEnd"/>
-      <w:r>
-        <w:rPr>
-          <w:i/>
-          <w:iCs/>
-        </w:rPr>
-        <w:t xml:space="preserve"> </w:t>
+        <w:t xml:space="preserve"> saved as an </w:t>
       </w:r>
       <w:proofErr w:type="spellStart"/>
       <w:r>
@@ -10485,7 +10106,15 @@
           <w:i/>
           <w:iCs/>
         </w:rPr>
-        <w:t xml:space="preserve">Description: Write the SQL commands for twelve queries. Two queries should be insert statements, two should update statements, one should be a delete statement, one should be a simple select statement that selects a subset of the rows and columns from one table, two should be a select statements that select data from a joining of two tables, two should use summary functions to generate statistics about the data, one should be a multi-table query, and one should be another query of your choice. Show the queries and screenshots of the results in your Word document, and save your queries in a commented </w:t>
+        <w:t xml:space="preserve">Description: Write the SQL commands for twelve queries. Two queries should be insert statements, two should update statements, one should be a delete statement, one should be a simple select statement that selects a subset of the rows and columns from one table, two should be a select statements that select data from a joining of two tables, two should use summary functions to generate statistics about the data, one should be a multi-table query, and one should be another query of your choice. Show the </w:t>
+      </w:r>
+      <w:r>
+        <w:rPr>
+          <w:i/>
+          <w:iCs/>
+        </w:rPr>
+        <w:lastRenderedPageBreak/>
+        <w:t xml:space="preserve">queries and screenshots of the results in your Word document, and save your queries in a commented </w:t>
       </w:r>
       <w:proofErr w:type="spellStart"/>
       <w:r>
@@ -10718,7 +10347,6 @@
           <w:i/>
           <w:iCs/>
         </w:rPr>
-        <w:lastRenderedPageBreak/>
         <w:t xml:space="preserve">Total points possible: </w:t>
       </w:r>
       <w:r>
@@ -11039,6 +10667,7 @@
         <w:rPr>
           <w:color w:val="FF0000"/>
         </w:rPr>
+        <w:lastRenderedPageBreak/>
         <w:t>ENTER YOUR WORK WITH VIEWS HERE</w:t>
       </w:r>
     </w:p>
@@ -11176,7 +10805,6 @@
       </w:pPr>
       <w:bookmarkStart w:id="17" w:name="_Toc1336454402"/>
       <w:r>
-        <w:lastRenderedPageBreak/>
         <w:t>L. Transactions</w:t>
       </w:r>
       <w:bookmarkEnd w:id="17"/>
@@ -11485,6 +11113,7 @@
           <w:i/>
           <w:iCs/>
         </w:rPr>
+        <w:lastRenderedPageBreak/>
         <w:t>3 points for clearly explaining an example that shows why you should lock tables to prevent inconsistencies.</w:t>
       </w:r>
     </w:p>
@@ -11607,7 +11236,6 @@
           <w:i/>
           <w:iCs/>
         </w:rPr>
-        <w:lastRenderedPageBreak/>
         <w:t>6</w:t>
       </w:r>
       <w:r>
@@ -11884,7 +11512,15 @@
           <w:i/>
           <w:iCs/>
         </w:rPr>
-        <w:t>Description: Describe the limitations of your current database and explain how you or someone else could improve the design to address these shortcomings. Also describe how you might take advantage of leverage cloud services to increase the performance and availability of your database. Finally, explain the advantages and disadvantages of storing your data in a NoSQL format instead.</w:t>
+        <w:t xml:space="preserve">Description: Describe the limitations of your current database and explain how you or someone else could improve the design to address these shortcomings. Also describe how you might take advantage of </w:t>
+      </w:r>
+      <w:r>
+        <w:rPr>
+          <w:i/>
+          <w:iCs/>
+        </w:rPr>
+        <w:lastRenderedPageBreak/>
+        <w:t>leverage cloud services to increase the performance and availability of your database. Finally, explain the advantages and disadvantages of storing your data in a NoSQL format instead.</w:t>
       </w:r>
     </w:p>
     <w:p>
@@ -12007,7 +11643,6 @@
         <w:rPr>
           <w:color w:val="FF0000"/>
         </w:rPr>
-        <w:lastRenderedPageBreak/>
         <w:t>ENTER YOUR SUGGESTED FUTURE WORK IDEAS HERE</w:t>
       </w:r>
     </w:p>
@@ -12081,21 +11716,323 @@
       </w:r>
     </w:p>
     <w:p>
-      <w:pPr>
-        <w:rPr>
-          <w:color w:val="FF0000"/>
-        </w:rPr>
-      </w:pPr>
-      <w:r>
-        <w:rPr>
-          <w:color w:val="FF0000"/>
-        </w:rPr>
-        <w:t>MAKE AT LEAST THREE ENTRIES PER WEEK. CLEARLY IDENTIFY WHAT EACH PERSON ON YOUR TEAM ACCOMPLISHED. YOU MUST SHARE THE RESPONSIBILITY OF COMPLETING THE PROJECT.</w:t>
-      </w:r>
-    </w:p>
+      <w:r>
+        <w:t>Week 1 -  1/15-1/19</w:t>
+      </w:r>
+    </w:p>
+    <w:p>
+      <w:pPr>
+        <w:pStyle w:val="ListParagraph"/>
+        <w:numPr>
+          <w:ilvl w:val="0"/>
+          <w:numId w:val="12"/>
+        </w:numPr>
+      </w:pPr>
+      <w:r>
+        <w:t xml:space="preserve">Sharath – I installed XAMPP software for </w:t>
+      </w:r>
+      <w:proofErr w:type="spellStart"/>
+      <w:r>
+        <w:t>mySql</w:t>
+      </w:r>
+      <w:proofErr w:type="spellEnd"/>
+      <w:r>
+        <w:t xml:space="preserve"> and ERWIN to create ERD model</w:t>
+      </w:r>
+    </w:p>
+    <w:p>
+      <w:pPr>
+        <w:pStyle w:val="ListParagraph"/>
+        <w:numPr>
+          <w:ilvl w:val="0"/>
+          <w:numId w:val="12"/>
+        </w:numPr>
+      </w:pPr>
+      <w:r>
+        <w:t xml:space="preserve">Sharath – Researched on the project I should be working </w:t>
+      </w:r>
+      <w:r>
+        <w:t>on and gathered all the required files.</w:t>
+      </w:r>
+      <w:r>
+        <w:t xml:space="preserve"> </w:t>
+      </w:r>
+    </w:p>
+    <w:p>
+      <w:pPr>
+        <w:pStyle w:val="ListParagraph"/>
+        <w:numPr>
+          <w:ilvl w:val="0"/>
+          <w:numId w:val="12"/>
+        </w:numPr>
+      </w:pPr>
+      <w:r>
+        <w:t xml:space="preserve">Bindu – </w:t>
+      </w:r>
+      <w:r>
+        <w:t xml:space="preserve">I have setup git and </w:t>
+      </w:r>
+      <w:r>
+        <w:t xml:space="preserve">other </w:t>
+      </w:r>
+      <w:r>
+        <w:t>software</w:t>
+      </w:r>
+      <w:r>
+        <w:t>. Went</w:t>
+      </w:r>
+      <w:r>
+        <w:t xml:space="preserve"> through the files which are shared </w:t>
+      </w:r>
+      <w:r>
+        <w:t xml:space="preserve">by my teammates </w:t>
+      </w:r>
+      <w:r>
+        <w:t>and set it up in the system</w:t>
+      </w:r>
+      <w:r>
+        <w:t xml:space="preserve">. </w:t>
+      </w:r>
+      <w:r>
+        <w:t>I have setup VS code</w:t>
+      </w:r>
+    </w:p>
+    <w:p>
+      <w:r>
+        <w:t xml:space="preserve">Week </w:t>
+      </w:r>
+      <w:r>
+        <w:t>2</w:t>
+      </w:r>
+      <w:r>
+        <w:t xml:space="preserve"> -  1/</w:t>
+      </w:r>
+      <w:r>
+        <w:t>22</w:t>
+      </w:r>
+      <w:r>
+        <w:t>-1/</w:t>
+      </w:r>
+      <w:r>
+        <w:t>26</w:t>
+      </w:r>
+    </w:p>
+    <w:p>
+      <w:pPr>
+        <w:pStyle w:val="ListParagraph"/>
+        <w:numPr>
+          <w:ilvl w:val="0"/>
+          <w:numId w:val="13"/>
+        </w:numPr>
+      </w:pPr>
+      <w:r>
+        <w:t xml:space="preserve">Sharath – Uploaded all the data files </w:t>
+      </w:r>
+      <w:r>
+        <w:t>to GitHub</w:t>
+      </w:r>
+    </w:p>
+    <w:p>
+      <w:pPr>
+        <w:pStyle w:val="ListParagraph"/>
+        <w:numPr>
+          <w:ilvl w:val="0"/>
+          <w:numId w:val="13"/>
+        </w:numPr>
+      </w:pPr>
+      <w:r>
+        <w:t>Sharath  - started working on making</w:t>
+      </w:r>
+      <w:r>
+        <w:t xml:space="preserve"> conceptual model for  the data I already have.</w:t>
+      </w:r>
+    </w:p>
+    <w:p>
+      <w:pPr>
+        <w:pStyle w:val="ListParagraph"/>
+        <w:numPr>
+          <w:ilvl w:val="0"/>
+          <w:numId w:val="13"/>
+        </w:numPr>
+      </w:pPr>
+      <w:r>
+        <w:t>Bindu  -</w:t>
+      </w:r>
+      <w:r>
+        <w:t xml:space="preserve"> </w:t>
+      </w:r>
+      <w:r>
+        <w:t>-I have gone through the documentation step by step</w:t>
+      </w:r>
+      <w:r>
+        <w:t xml:space="preserve"> and </w:t>
+      </w:r>
+      <w:r>
+        <w:t>I created the sample tables and sample data</w:t>
+      </w:r>
+    </w:p>
+    <w:p>
+      <w:r>
+        <w:t xml:space="preserve">Week </w:t>
+      </w:r>
+      <w:r>
+        <w:t>3</w:t>
+      </w:r>
+      <w:r>
+        <w:t xml:space="preserve"> -  1/</w:t>
+      </w:r>
+      <w:r>
+        <w:t>29</w:t>
+      </w:r>
+      <w:r>
+        <w:t>-</w:t>
+      </w:r>
+      <w:r>
+        <w:t>2</w:t>
+      </w:r>
+      <w:r>
+        <w:t>/</w:t>
+      </w:r>
+      <w:r>
+        <w:t>02</w:t>
+      </w:r>
+    </w:p>
+    <w:p>
+      <w:pPr>
+        <w:pStyle w:val="ListParagraph"/>
+        <w:numPr>
+          <w:ilvl w:val="0"/>
+          <w:numId w:val="13"/>
+        </w:numPr>
+      </w:pPr>
+    </w:p>
+    <w:p>
+      <w:r>
+        <w:t xml:space="preserve">Week </w:t>
+      </w:r>
+      <w:r>
+        <w:t>4</w:t>
+      </w:r>
+      <w:r>
+        <w:t xml:space="preserve"> -  </w:t>
+      </w:r>
+      <w:r>
+        <w:t>2</w:t>
+      </w:r>
+      <w:r>
+        <w:t>/</w:t>
+      </w:r>
+      <w:r>
+        <w:t>0</w:t>
+      </w:r>
+      <w:r>
+        <w:t>5-</w:t>
+      </w:r>
+      <w:r>
+        <w:t>2</w:t>
+      </w:r>
+      <w:r>
+        <w:t>/</w:t>
+      </w:r>
+      <w:r>
+        <w:t>09</w:t>
+      </w:r>
+    </w:p>
+    <w:p>
+      <w:pPr>
+        <w:pStyle w:val="ListParagraph"/>
+        <w:numPr>
+          <w:ilvl w:val="0"/>
+          <w:numId w:val="13"/>
+        </w:numPr>
+      </w:pPr>
+    </w:p>
+    <w:p>
+      <w:r>
+        <w:t xml:space="preserve">Week </w:t>
+      </w:r>
+      <w:r>
+        <w:t>5</w:t>
+      </w:r>
+      <w:r>
+        <w:t xml:space="preserve"> -  </w:t>
+      </w:r>
+      <w:r>
+        <w:t>2</w:t>
+      </w:r>
+      <w:r>
+        <w:t>/1</w:t>
+      </w:r>
+      <w:r>
+        <w:t>2</w:t>
+      </w:r>
+      <w:r>
+        <w:t>-</w:t>
+      </w:r>
+      <w:r>
+        <w:t>2</w:t>
+      </w:r>
+      <w:r>
+        <w:t>/1</w:t>
+      </w:r>
+      <w:r>
+        <w:t>6</w:t>
+      </w:r>
+    </w:p>
+    <w:p>
+      <w:pPr>
+        <w:pStyle w:val="ListParagraph"/>
+        <w:numPr>
+          <w:ilvl w:val="0"/>
+          <w:numId w:val="13"/>
+        </w:numPr>
+      </w:pPr>
+    </w:p>
+    <w:p>
+      <w:r>
+        <w:t xml:space="preserve">Week </w:t>
+      </w:r>
+      <w:r>
+        <w:t>6</w:t>
+      </w:r>
+      <w:r>
+        <w:t xml:space="preserve"> -  </w:t>
+      </w:r>
+      <w:r>
+        <w:t>2</w:t>
+      </w:r>
+      <w:r>
+        <w:t>/1</w:t>
+      </w:r>
+      <w:r>
+        <w:t>9</w:t>
+      </w:r>
+      <w:r>
+        <w:t>-</w:t>
+      </w:r>
+      <w:r>
+        <w:t>2</w:t>
+      </w:r>
+      <w:r>
+        <w:t>/</w:t>
+      </w:r>
+      <w:r>
+        <w:t>23</w:t>
+      </w:r>
+    </w:p>
+    <w:p>
+      <w:pPr>
+        <w:pStyle w:val="ListParagraph"/>
+        <w:numPr>
+          <w:ilvl w:val="0"/>
+          <w:numId w:val="13"/>
+        </w:numPr>
+      </w:pPr>
+    </w:p>
+    <w:p/>
     <w:sectPr>
-      <w:headerReference w:type="default" r:id="rId9"/>
-      <w:footerReference w:type="default" r:id="rId10"/>
+      <w:headerReference w:type="default" r:id="rId10"/>
+      <w:footerReference w:type="default" r:id="rId11"/>
       <w:pgSz w:w="12240" w:h="15840"/>
       <w:pgMar w:top="1440" w:right="1440" w:bottom="1440" w:left="1440" w:header="720" w:footer="720" w:gutter="0"/>
       <w:pgNumType w:start="1"/>
@@ -12460,6 +12397,119 @@
     </w:lvl>
   </w:abstractNum>
   <w:abstractNum w:abstractNumId="2" w15:restartNumberingAfterBreak="0">
+    <w:nsid w:val="170B2F5D"/>
+    <w:multiLevelType w:val="hybridMultilevel"/>
+    <w:tmpl w:val="6958B462"/>
+    <w:lvl w:ilvl="0" w:tplc="04090001">
+      <w:start w:val="1"/>
+      <w:numFmt w:val="bullet"/>
+      <w:lvlText w:val=""/>
+      <w:lvlJc w:val="left"/>
+      <w:pPr>
+        <w:ind w:left="720" w:hanging="360"/>
+      </w:pPr>
+      <w:rPr>
+        <w:rFonts w:ascii="Symbol" w:hAnsi="Symbol" w:hint="default"/>
+      </w:rPr>
+    </w:lvl>
+    <w:lvl w:ilvl="1" w:tplc="04090003" w:tentative="1">
+      <w:start w:val="1"/>
+      <w:numFmt w:val="bullet"/>
+      <w:lvlText w:val="o"/>
+      <w:lvlJc w:val="left"/>
+      <w:pPr>
+        <w:ind w:left="1440" w:hanging="360"/>
+      </w:pPr>
+      <w:rPr>
+        <w:rFonts w:ascii="Courier New" w:hAnsi="Courier New" w:cs="Courier New" w:hint="default"/>
+      </w:rPr>
+    </w:lvl>
+    <w:lvl w:ilvl="2" w:tplc="04090005" w:tentative="1">
+      <w:start w:val="1"/>
+      <w:numFmt w:val="bullet"/>
+      <w:lvlText w:val=""/>
+      <w:lvlJc w:val="left"/>
+      <w:pPr>
+        <w:ind w:left="2160" w:hanging="360"/>
+      </w:pPr>
+      <w:rPr>
+        <w:rFonts w:ascii="Wingdings" w:hAnsi="Wingdings" w:hint="default"/>
+      </w:rPr>
+    </w:lvl>
+    <w:lvl w:ilvl="3" w:tplc="04090001" w:tentative="1">
+      <w:start w:val="1"/>
+      <w:numFmt w:val="bullet"/>
+      <w:lvlText w:val=""/>
+      <w:lvlJc w:val="left"/>
+      <w:pPr>
+        <w:ind w:left="2880" w:hanging="360"/>
+      </w:pPr>
+      <w:rPr>
+        <w:rFonts w:ascii="Symbol" w:hAnsi="Symbol" w:hint="default"/>
+      </w:rPr>
+    </w:lvl>
+    <w:lvl w:ilvl="4" w:tplc="04090003" w:tentative="1">
+      <w:start w:val="1"/>
+      <w:numFmt w:val="bullet"/>
+      <w:lvlText w:val="o"/>
+      <w:lvlJc w:val="left"/>
+      <w:pPr>
+        <w:ind w:left="3600" w:hanging="360"/>
+      </w:pPr>
+      <w:rPr>
+        <w:rFonts w:ascii="Courier New" w:hAnsi="Courier New" w:cs="Courier New" w:hint="default"/>
+      </w:rPr>
+    </w:lvl>
+    <w:lvl w:ilvl="5" w:tplc="04090005" w:tentative="1">
+      <w:start w:val="1"/>
+      <w:numFmt w:val="bullet"/>
+      <w:lvlText w:val=""/>
+      <w:lvlJc w:val="left"/>
+      <w:pPr>
+        <w:ind w:left="4320" w:hanging="360"/>
+      </w:pPr>
+      <w:rPr>
+        <w:rFonts w:ascii="Wingdings" w:hAnsi="Wingdings" w:hint="default"/>
+      </w:rPr>
+    </w:lvl>
+    <w:lvl w:ilvl="6" w:tplc="04090001" w:tentative="1">
+      <w:start w:val="1"/>
+      <w:numFmt w:val="bullet"/>
+      <w:lvlText w:val=""/>
+      <w:lvlJc w:val="left"/>
+      <w:pPr>
+        <w:ind w:left="5040" w:hanging="360"/>
+      </w:pPr>
+      <w:rPr>
+        <w:rFonts w:ascii="Symbol" w:hAnsi="Symbol" w:hint="default"/>
+      </w:rPr>
+    </w:lvl>
+    <w:lvl w:ilvl="7" w:tplc="04090003" w:tentative="1">
+      <w:start w:val="1"/>
+      <w:numFmt w:val="bullet"/>
+      <w:lvlText w:val="o"/>
+      <w:lvlJc w:val="left"/>
+      <w:pPr>
+        <w:ind w:left="5760" w:hanging="360"/>
+      </w:pPr>
+      <w:rPr>
+        <w:rFonts w:ascii="Courier New" w:hAnsi="Courier New" w:cs="Courier New" w:hint="default"/>
+      </w:rPr>
+    </w:lvl>
+    <w:lvl w:ilvl="8" w:tplc="04090005" w:tentative="1">
+      <w:start w:val="1"/>
+      <w:numFmt w:val="bullet"/>
+      <w:lvlText w:val=""/>
+      <w:lvlJc w:val="left"/>
+      <w:pPr>
+        <w:ind w:left="6480" w:hanging="360"/>
+      </w:pPr>
+      <w:rPr>
+        <w:rFonts w:ascii="Wingdings" w:hAnsi="Wingdings" w:hint="default"/>
+      </w:rPr>
+    </w:lvl>
+  </w:abstractNum>
+  <w:abstractNum w:abstractNumId="3" w15:restartNumberingAfterBreak="0">
     <w:nsid w:val="1D0C0FC7"/>
     <w:multiLevelType w:val="hybridMultilevel"/>
     <w:tmpl w:val="F30C9ECE"/>
@@ -12571,7 +12621,7 @@
       </w:rPr>
     </w:lvl>
   </w:abstractNum>
-  <w:abstractNum w:abstractNumId="3" w15:restartNumberingAfterBreak="0">
+  <w:abstractNum w:abstractNumId="4" w15:restartNumberingAfterBreak="0">
     <w:nsid w:val="242B336A"/>
     <w:multiLevelType w:val="multilevel"/>
     <w:tmpl w:val="3B8E1EC2"/>
@@ -12684,7 +12734,120 @@
       </w:pPr>
     </w:lvl>
   </w:abstractNum>
-  <w:abstractNum w:abstractNumId="4" w15:restartNumberingAfterBreak="0">
+  <w:abstractNum w:abstractNumId="5" w15:restartNumberingAfterBreak="0">
+    <w:nsid w:val="2BF34976"/>
+    <w:multiLevelType w:val="hybridMultilevel"/>
+    <w:tmpl w:val="E24863B2"/>
+    <w:lvl w:ilvl="0" w:tplc="04090001">
+      <w:start w:val="1"/>
+      <w:numFmt w:val="bullet"/>
+      <w:lvlText w:val=""/>
+      <w:lvlJc w:val="left"/>
+      <w:pPr>
+        <w:ind w:left="720" w:hanging="360"/>
+      </w:pPr>
+      <w:rPr>
+        <w:rFonts w:ascii="Symbol" w:hAnsi="Symbol" w:hint="default"/>
+      </w:rPr>
+    </w:lvl>
+    <w:lvl w:ilvl="1" w:tplc="04090003" w:tentative="1">
+      <w:start w:val="1"/>
+      <w:numFmt w:val="bullet"/>
+      <w:lvlText w:val="o"/>
+      <w:lvlJc w:val="left"/>
+      <w:pPr>
+        <w:ind w:left="1440" w:hanging="360"/>
+      </w:pPr>
+      <w:rPr>
+        <w:rFonts w:ascii="Courier New" w:hAnsi="Courier New" w:cs="Courier New" w:hint="default"/>
+      </w:rPr>
+    </w:lvl>
+    <w:lvl w:ilvl="2" w:tplc="04090005" w:tentative="1">
+      <w:start w:val="1"/>
+      <w:numFmt w:val="bullet"/>
+      <w:lvlText w:val=""/>
+      <w:lvlJc w:val="left"/>
+      <w:pPr>
+        <w:ind w:left="2160" w:hanging="360"/>
+      </w:pPr>
+      <w:rPr>
+        <w:rFonts w:ascii="Wingdings" w:hAnsi="Wingdings" w:hint="default"/>
+      </w:rPr>
+    </w:lvl>
+    <w:lvl w:ilvl="3" w:tplc="04090001" w:tentative="1">
+      <w:start w:val="1"/>
+      <w:numFmt w:val="bullet"/>
+      <w:lvlText w:val=""/>
+      <w:lvlJc w:val="left"/>
+      <w:pPr>
+        <w:ind w:left="2880" w:hanging="360"/>
+      </w:pPr>
+      <w:rPr>
+        <w:rFonts w:ascii="Symbol" w:hAnsi="Symbol" w:hint="default"/>
+      </w:rPr>
+    </w:lvl>
+    <w:lvl w:ilvl="4" w:tplc="04090003" w:tentative="1">
+      <w:start w:val="1"/>
+      <w:numFmt w:val="bullet"/>
+      <w:lvlText w:val="o"/>
+      <w:lvlJc w:val="left"/>
+      <w:pPr>
+        <w:ind w:left="3600" w:hanging="360"/>
+      </w:pPr>
+      <w:rPr>
+        <w:rFonts w:ascii="Courier New" w:hAnsi="Courier New" w:cs="Courier New" w:hint="default"/>
+      </w:rPr>
+    </w:lvl>
+    <w:lvl w:ilvl="5" w:tplc="04090005" w:tentative="1">
+      <w:start w:val="1"/>
+      <w:numFmt w:val="bullet"/>
+      <w:lvlText w:val=""/>
+      <w:lvlJc w:val="left"/>
+      <w:pPr>
+        <w:ind w:left="4320" w:hanging="360"/>
+      </w:pPr>
+      <w:rPr>
+        <w:rFonts w:ascii="Wingdings" w:hAnsi="Wingdings" w:hint="default"/>
+      </w:rPr>
+    </w:lvl>
+    <w:lvl w:ilvl="6" w:tplc="04090001" w:tentative="1">
+      <w:start w:val="1"/>
+      <w:numFmt w:val="bullet"/>
+      <w:lvlText w:val=""/>
+      <w:lvlJc w:val="left"/>
+      <w:pPr>
+        <w:ind w:left="5040" w:hanging="360"/>
+      </w:pPr>
+      <w:rPr>
+        <w:rFonts w:ascii="Symbol" w:hAnsi="Symbol" w:hint="default"/>
+      </w:rPr>
+    </w:lvl>
+    <w:lvl w:ilvl="7" w:tplc="04090003" w:tentative="1">
+      <w:start w:val="1"/>
+      <w:numFmt w:val="bullet"/>
+      <w:lvlText w:val="o"/>
+      <w:lvlJc w:val="left"/>
+      <w:pPr>
+        <w:ind w:left="5760" w:hanging="360"/>
+      </w:pPr>
+      <w:rPr>
+        <w:rFonts w:ascii="Courier New" w:hAnsi="Courier New" w:cs="Courier New" w:hint="default"/>
+      </w:rPr>
+    </w:lvl>
+    <w:lvl w:ilvl="8" w:tplc="04090005" w:tentative="1">
+      <w:start w:val="1"/>
+      <w:numFmt w:val="bullet"/>
+      <w:lvlText w:val=""/>
+      <w:lvlJc w:val="left"/>
+      <w:pPr>
+        <w:ind w:left="6480" w:hanging="360"/>
+      </w:pPr>
+      <w:rPr>
+        <w:rFonts w:ascii="Wingdings" w:hAnsi="Wingdings" w:hint="default"/>
+      </w:rPr>
+    </w:lvl>
+  </w:abstractNum>
+  <w:abstractNum w:abstractNumId="6" w15:restartNumberingAfterBreak="0">
     <w:nsid w:val="2C127AFF"/>
     <w:multiLevelType w:val="multilevel"/>
     <w:tmpl w:val="BB8C752A"/>
@@ -12833,7 +12996,7 @@
       </w:rPr>
     </w:lvl>
   </w:abstractNum>
-  <w:abstractNum w:abstractNumId="5" w15:restartNumberingAfterBreak="0">
+  <w:abstractNum w:abstractNumId="7" w15:restartNumberingAfterBreak="0">
     <w:nsid w:val="2DC10488"/>
     <w:multiLevelType w:val="multilevel"/>
     <w:tmpl w:val="12FA5AFE"/>
@@ -12982,7 +13145,7 @@
       </w:rPr>
     </w:lvl>
   </w:abstractNum>
-  <w:abstractNum w:abstractNumId="6" w15:restartNumberingAfterBreak="0">
+  <w:abstractNum w:abstractNumId="8" w15:restartNumberingAfterBreak="0">
     <w:nsid w:val="31F24759"/>
     <w:multiLevelType w:val="multilevel"/>
     <w:tmpl w:val="ACF48C84"/>
@@ -13095,7 +13258,7 @@
       </w:pPr>
     </w:lvl>
   </w:abstractNum>
-  <w:abstractNum w:abstractNumId="7" w15:restartNumberingAfterBreak="0">
+  <w:abstractNum w:abstractNumId="9" w15:restartNumberingAfterBreak="0">
     <w:nsid w:val="46364103"/>
     <w:multiLevelType w:val="hybridMultilevel"/>
     <w:tmpl w:val="4F0AAA18"/>
@@ -13184,7 +13347,7 @@
       </w:pPr>
     </w:lvl>
   </w:abstractNum>
-  <w:abstractNum w:abstractNumId="8" w15:restartNumberingAfterBreak="0">
+  <w:abstractNum w:abstractNumId="10" w15:restartNumberingAfterBreak="0">
     <w:nsid w:val="530475FF"/>
     <w:multiLevelType w:val="hybridMultilevel"/>
     <w:tmpl w:val="2A86999E"/>
@@ -13296,7 +13459,7 @@
       </w:rPr>
     </w:lvl>
   </w:abstractNum>
-  <w:abstractNum w:abstractNumId="9" w15:restartNumberingAfterBreak="0">
+  <w:abstractNum w:abstractNumId="11" w15:restartNumberingAfterBreak="0">
     <w:nsid w:val="72C36FBF"/>
     <w:multiLevelType w:val="hybridMultilevel"/>
     <w:tmpl w:val="C0E83EF6"/>
@@ -13408,7 +13571,7 @@
       </w:rPr>
     </w:lvl>
   </w:abstractNum>
-  <w:abstractNum w:abstractNumId="10" w15:restartNumberingAfterBreak="0">
+  <w:abstractNum w:abstractNumId="12" w15:restartNumberingAfterBreak="0">
     <w:nsid w:val="79B01D30"/>
     <w:multiLevelType w:val="multilevel"/>
     <w:tmpl w:val="D0BE8D82"/>
@@ -13558,37 +13721,43 @@
     </w:lvl>
   </w:abstractNum>
   <w:num w:numId="1">
-    <w:abstractNumId w:val="9"/>
+    <w:abstractNumId w:val="11"/>
   </w:num>
   <w:num w:numId="2">
-    <w:abstractNumId w:val="2"/>
+    <w:abstractNumId w:val="3"/>
   </w:num>
   <w:num w:numId="3">
-    <w:abstractNumId w:val="8"/>
+    <w:abstractNumId w:val="10"/>
   </w:num>
   <w:num w:numId="4">
     <w:abstractNumId w:val="0"/>
   </w:num>
   <w:num w:numId="5">
+    <w:abstractNumId w:val="9"/>
+  </w:num>
+  <w:num w:numId="6">
+    <w:abstractNumId w:val="4"/>
+  </w:num>
+  <w:num w:numId="7">
     <w:abstractNumId w:val="7"/>
   </w:num>
-  <w:num w:numId="6">
-    <w:abstractNumId w:val="3"/>
-  </w:num>
-  <w:num w:numId="7">
-    <w:abstractNumId w:val="5"/>
-  </w:num>
   <w:num w:numId="8">
-    <w:abstractNumId w:val="4"/>
+    <w:abstractNumId w:val="6"/>
   </w:num>
   <w:num w:numId="9">
-    <w:abstractNumId w:val="6"/>
+    <w:abstractNumId w:val="8"/>
   </w:num>
   <w:num w:numId="10">
     <w:abstractNumId w:val="1"/>
   </w:num>
   <w:num w:numId="11">
-    <w:abstractNumId w:val="10"/>
+    <w:abstractNumId w:val="12"/>
+  </w:num>
+  <w:num w:numId="12">
+    <w:abstractNumId w:val="2"/>
+  </w:num>
+  <w:num w:numId="13">
+    <w:abstractNumId w:val="5"/>
   </w:num>
 </w:numbering>
 </file>
@@ -13991,7 +14160,7 @@
   <w:style w:type="paragraph" w:default="1" w:styleId="Normal">
     <w:name w:val="Normal"/>
     <w:qFormat/>
-    <w:rsid w:val="00777BF6"/>
+    <w:rsid w:val="00E37310"/>
   </w:style>
   <w:style w:type="paragraph" w:styleId="Heading1">
     <w:name w:val="heading 1"/>
@@ -14017,6 +14186,7 @@
   <w:style w:type="character" w:default="1" w:styleId="DefaultParagraphFont">
     <w:name w:val="Default Paragraph Font"/>
     <w:uiPriority w:val="1"/>
+    <w:semiHidden/>
     <w:unhideWhenUsed/>
   </w:style>
   <w:style w:type="table" w:default="1" w:styleId="TableNormal">
@@ -14210,6 +14380,18 @@
         <w:insideV w:val="single" w:sz="4" w:space="0" w:color="auto"/>
       </w:tblBorders>
     </w:tblPr>
+  </w:style>
+  <w:style w:type="paragraph" w:customStyle="1" w:styleId="Standard">
+    <w:name w:val="Standard"/>
+    <w:rsid w:val="0034790B"/>
+    <w:pPr>
+      <w:suppressAutoHyphens/>
+      <w:autoSpaceDN w:val="0"/>
+      <w:textAlignment w:val="baseline"/>
+    </w:pPr>
+    <w:rPr>
+      <w:rFonts w:ascii="Calibri" w:eastAsia="Calibri" w:hAnsi="Calibri" w:cs="F"/>
+    </w:rPr>
   </w:style>
 </w:styles>
 </file>

</xml_diff>